<commit_message>
V02 list 修改 20221226
</commit_message>
<xml_diff>
--- a/template/TB-IQC-001.docx
+++ b/template/TB-IQC-001.docx
@@ -5475,8 +5475,12 @@
       </w:pPr>
     </w:p>
     <w:sectPr>
-      <w:headerReference w:type="default" r:id="rId9"/>
-      <w:footerReference w:type="default" r:id="rId10"/>
+      <w:headerReference w:type="even" r:id="rId9"/>
+      <w:headerReference w:type="default" r:id="rId10"/>
+      <w:footerReference w:type="even" r:id="rId11"/>
+      <w:footerReference w:type="default" r:id="rId12"/>
+      <w:headerReference w:type="first" r:id="rId13"/>
+      <w:footerReference w:type="first" r:id="rId14"/>
       <w:pgSz w:w="16838" w:h="11906" w:orient="landscape"/>
       <w:pgMar w:top="1418" w:right="1134" w:bottom="1134" w:left="1134" w:header="851" w:footer="992" w:gutter="0"/>
       <w:cols w:space="720"/>
@@ -5507,6 +5511,16 @@
 </file>
 
 <file path=word/footer1.xml><?xml version="1.0" encoding="utf-8"?>
+<w:ftr xmlns:wpc="http://schemas.microsoft.com/office/word/2010/wordprocessingCanvas" xmlns:cx="http://schemas.microsoft.com/office/drawing/2014/chartex" xmlns:cx1="http://schemas.microsoft.com/office/drawing/2015/9/8/chartex" xmlns:cx2="http://schemas.microsoft.com/office/drawing/2015/10/21/chartex" xmlns:cx3="http://schemas.microsoft.com/office/drawing/2016/5/9/chartex" xmlns:cx4="http://schemas.microsoft.com/office/drawing/2016/5/10/chartex" xmlns:cx5="http://schemas.microsoft.com/office/drawing/2016/5/11/chartex" xmlns:cx6="http://schemas.microsoft.com/office/drawing/2016/5/12/chartex" xmlns:cx7="http://schemas.microsoft.com/office/drawing/2016/5/13/chartex" xmlns:cx8="http://schemas.microsoft.com/office/drawing/2016/5/14/chartex" xmlns:mc="http://schemas.openxmlformats.org/markup-compatibility/2006" xmlns:aink="http://schemas.microsoft.com/office/drawing/2016/ink" xmlns:am3d="http://schemas.microsoft.com/office/drawing/2017/model3d" xmlns:o="urn:schemas-microsoft-com:office:office" xmlns:oel="http://schemas.microsoft.com/office/2019/extlst" xmlns:r="http://schemas.openxmlformats.org/officeDocument/2006/relationships" xmlns:m="http://schemas.openxmlformats.org/officeDocument/2006/math" xmlns:v="urn:schemas-microsoft-com:vml" xmlns:wp14="http://schemas.microsoft.com/office/word/2010/wordprocessingDrawing" xmlns:wp="http://schemas.openxmlformats.org/drawingml/2006/wordprocessingDrawing" xmlns:w10="urn:schemas-microsoft-com:office:word" xmlns:w="http://schemas.openxmlformats.org/wordprocessingml/2006/main" xmlns:w14="http://schemas.microsoft.com/office/word/2010/wordml" xmlns:w15="http://schemas.microsoft.com/office/word/2012/wordml" xmlns:w16cex="http://schemas.microsoft.com/office/word/2018/wordml/cex" xmlns:w16cid="http://schemas.microsoft.com/office/word/2016/wordml/cid" xmlns:w16="http://schemas.microsoft.com/office/word/2018/wordml" xmlns:w16sdtdh="http://schemas.microsoft.com/office/word/2020/wordml/sdtdatahash" xmlns:w16se="http://schemas.microsoft.com/office/word/2015/wordml/symex" xmlns:wpg="http://schemas.microsoft.com/office/word/2010/wordprocessingGroup" xmlns:wpi="http://schemas.microsoft.com/office/word/2010/wordprocessingInk" xmlns:wne="http://schemas.microsoft.com/office/word/2006/wordml" xmlns:wps="http://schemas.microsoft.com/office/word/2010/wordprocessingShape" mc:Ignorable="w14 w15 w16se w16cid w16 w16cex w16sdtdh wp14">
+  <w:p>
+    <w:pPr>
+      <w:pStyle w:val="aa"/>
+    </w:pPr>
+  </w:p>
+</w:ftr>
+</file>
+
+<file path=word/footer2.xml><?xml version="1.0" encoding="utf-8"?>
 <w:ftr xmlns:wpc="http://schemas.microsoft.com/office/word/2010/wordprocessingCanvas" xmlns:cx="http://schemas.microsoft.com/office/drawing/2014/chartex" xmlns:cx1="http://schemas.microsoft.com/office/drawing/2015/9/8/chartex" xmlns:cx2="http://schemas.microsoft.com/office/drawing/2015/10/21/chartex" xmlns:cx3="http://schemas.microsoft.com/office/drawing/2016/5/9/chartex" xmlns:cx4="http://schemas.microsoft.com/office/drawing/2016/5/10/chartex" xmlns:cx5="http://schemas.microsoft.com/office/drawing/2016/5/11/chartex" xmlns:cx6="http://schemas.microsoft.com/office/drawing/2016/5/12/chartex" xmlns:cx7="http://schemas.microsoft.com/office/drawing/2016/5/13/chartex" xmlns:cx8="http://schemas.microsoft.com/office/drawing/2016/5/14/chartex" xmlns:mc="http://schemas.openxmlformats.org/markup-compatibility/2006" xmlns:aink="http://schemas.microsoft.com/office/drawing/2016/ink" xmlns:am3d="http://schemas.microsoft.com/office/drawing/2017/model3d" xmlns:o="urn:schemas-microsoft-com:office:office" xmlns:oel="http://schemas.microsoft.com/office/2019/extlst" xmlns:r="http://schemas.openxmlformats.org/officeDocument/2006/relationships" xmlns:m="http://schemas.openxmlformats.org/officeDocument/2006/math" xmlns:v="urn:schemas-microsoft-com:vml" xmlns:wp14="http://schemas.microsoft.com/office/word/2010/wordprocessingDrawing" xmlns:wp="http://schemas.openxmlformats.org/drawingml/2006/wordprocessingDrawing" xmlns:w10="urn:schemas-microsoft-com:office:word" xmlns:w="http://schemas.openxmlformats.org/wordprocessingml/2006/main" xmlns:w14="http://schemas.microsoft.com/office/word/2010/wordml" xmlns:w15="http://schemas.microsoft.com/office/word/2012/wordml" xmlns:w16cex="http://schemas.microsoft.com/office/word/2018/wordml/cex" xmlns:w16cid="http://schemas.microsoft.com/office/word/2016/wordml/cid" xmlns:w16="http://schemas.microsoft.com/office/word/2018/wordml" xmlns:w16sdtdh="http://schemas.microsoft.com/office/word/2020/wordml/sdtdatahash" xmlns:w16se="http://schemas.microsoft.com/office/word/2015/wordml/symex" xmlns:wpg="http://schemas.microsoft.com/office/word/2010/wordprocessingGroup" xmlns:wpi="http://schemas.microsoft.com/office/word/2010/wordprocessingInk" xmlns:wne="http://schemas.microsoft.com/office/word/2006/wordml" xmlns:wps="http://schemas.microsoft.com/office/word/2010/wordprocessingShape" mc:Ignorable="w14 w15 w16se w16cid w16 w16cex w16sdtdh wp14">
   <w:p>
     <w:pPr>
@@ -5544,6 +5558,16 @@
 </w:ftr>
 </file>
 
+<file path=word/footer3.xml><?xml version="1.0" encoding="utf-8"?>
+<w:ftr xmlns:wpc="http://schemas.microsoft.com/office/word/2010/wordprocessingCanvas" xmlns:cx="http://schemas.microsoft.com/office/drawing/2014/chartex" xmlns:cx1="http://schemas.microsoft.com/office/drawing/2015/9/8/chartex" xmlns:cx2="http://schemas.microsoft.com/office/drawing/2015/10/21/chartex" xmlns:cx3="http://schemas.microsoft.com/office/drawing/2016/5/9/chartex" xmlns:cx4="http://schemas.microsoft.com/office/drawing/2016/5/10/chartex" xmlns:cx5="http://schemas.microsoft.com/office/drawing/2016/5/11/chartex" xmlns:cx6="http://schemas.microsoft.com/office/drawing/2016/5/12/chartex" xmlns:cx7="http://schemas.microsoft.com/office/drawing/2016/5/13/chartex" xmlns:cx8="http://schemas.microsoft.com/office/drawing/2016/5/14/chartex" xmlns:mc="http://schemas.openxmlformats.org/markup-compatibility/2006" xmlns:aink="http://schemas.microsoft.com/office/drawing/2016/ink" xmlns:am3d="http://schemas.microsoft.com/office/drawing/2017/model3d" xmlns:o="urn:schemas-microsoft-com:office:office" xmlns:oel="http://schemas.microsoft.com/office/2019/extlst" xmlns:r="http://schemas.openxmlformats.org/officeDocument/2006/relationships" xmlns:m="http://schemas.openxmlformats.org/officeDocument/2006/math" xmlns:v="urn:schemas-microsoft-com:vml" xmlns:wp14="http://schemas.microsoft.com/office/word/2010/wordprocessingDrawing" xmlns:wp="http://schemas.openxmlformats.org/drawingml/2006/wordprocessingDrawing" xmlns:w10="urn:schemas-microsoft-com:office:word" xmlns:w="http://schemas.openxmlformats.org/wordprocessingml/2006/main" xmlns:w14="http://schemas.microsoft.com/office/word/2010/wordml" xmlns:w15="http://schemas.microsoft.com/office/word/2012/wordml" xmlns:w16cex="http://schemas.microsoft.com/office/word/2018/wordml/cex" xmlns:w16cid="http://schemas.microsoft.com/office/word/2016/wordml/cid" xmlns:w16="http://schemas.microsoft.com/office/word/2018/wordml" xmlns:w16sdtdh="http://schemas.microsoft.com/office/word/2020/wordml/sdtdatahash" xmlns:w16se="http://schemas.microsoft.com/office/word/2015/wordml/symex" xmlns:wpg="http://schemas.microsoft.com/office/word/2010/wordprocessingGroup" xmlns:wpi="http://schemas.microsoft.com/office/word/2010/wordprocessingInk" xmlns:wne="http://schemas.microsoft.com/office/word/2006/wordml" xmlns:wps="http://schemas.microsoft.com/office/word/2010/wordprocessingShape" mc:Ignorable="w14 w15 w16se w16cid w16 w16cex w16sdtdh wp14">
+  <w:p>
+    <w:pPr>
+      <w:pStyle w:val="aa"/>
+    </w:pPr>
+  </w:p>
+</w:ftr>
+</file>
+
 <file path=word/footnotes.xml><?xml version="1.0" encoding="utf-8"?>
 <w:footnotes xmlns:wpc="http://schemas.microsoft.com/office/word/2010/wordprocessingCanvas" xmlns:cx="http://schemas.microsoft.com/office/drawing/2014/chartex" xmlns:cx1="http://schemas.microsoft.com/office/drawing/2015/9/8/chartex" xmlns:cx2="http://schemas.microsoft.com/office/drawing/2015/10/21/chartex" xmlns:cx3="http://schemas.microsoft.com/office/drawing/2016/5/9/chartex" xmlns:cx4="http://schemas.microsoft.com/office/drawing/2016/5/10/chartex" xmlns:cx5="http://schemas.microsoft.com/office/drawing/2016/5/11/chartex" xmlns:cx6="http://schemas.microsoft.com/office/drawing/2016/5/12/chartex" xmlns:cx7="http://schemas.microsoft.com/office/drawing/2016/5/13/chartex" xmlns:cx8="http://schemas.microsoft.com/office/drawing/2016/5/14/chartex" xmlns:mc="http://schemas.openxmlformats.org/markup-compatibility/2006" xmlns:aink="http://schemas.microsoft.com/office/drawing/2016/ink" xmlns:am3d="http://schemas.microsoft.com/office/drawing/2017/model3d" xmlns:o="urn:schemas-microsoft-com:office:office" xmlns:oel="http://schemas.microsoft.com/office/2019/extlst" xmlns:r="http://schemas.openxmlformats.org/officeDocument/2006/relationships" xmlns:m="http://schemas.openxmlformats.org/officeDocument/2006/math" xmlns:v="urn:schemas-microsoft-com:vml" xmlns:wp14="http://schemas.microsoft.com/office/word/2010/wordprocessingDrawing" xmlns:wp="http://schemas.openxmlformats.org/drawingml/2006/wordprocessingDrawing" xmlns:w10="urn:schemas-microsoft-com:office:word" xmlns:w="http://schemas.openxmlformats.org/wordprocessingml/2006/main" xmlns:w14="http://schemas.microsoft.com/office/word/2010/wordml" xmlns:w15="http://schemas.microsoft.com/office/word/2012/wordml" xmlns:w16cex="http://schemas.microsoft.com/office/word/2018/wordml/cex" xmlns:w16cid="http://schemas.microsoft.com/office/word/2016/wordml/cid" xmlns:w16="http://schemas.microsoft.com/office/word/2018/wordml" xmlns:w16sdtdh="http://schemas.microsoft.com/office/word/2020/wordml/sdtdatahash" xmlns:w16se="http://schemas.microsoft.com/office/word/2015/wordml/symex" xmlns:wpg="http://schemas.microsoft.com/office/word/2010/wordprocessingGroup" xmlns:wpi="http://schemas.microsoft.com/office/word/2010/wordprocessingInk" xmlns:wne="http://schemas.microsoft.com/office/word/2006/wordml" xmlns:wps="http://schemas.microsoft.com/office/word/2010/wordprocessingShape" mc:Ignorable="w14 w15 w16se w16cid w16 w16cex w16sdtdh wp14">
   <w:footnote w:type="separator" w:id="-1">
@@ -5564,6 +5588,16 @@
 </file>
 
 <file path=word/header1.xml><?xml version="1.0" encoding="utf-8"?>
+<w:hdr xmlns:wpc="http://schemas.microsoft.com/office/word/2010/wordprocessingCanvas" xmlns:cx="http://schemas.microsoft.com/office/drawing/2014/chartex" xmlns:cx1="http://schemas.microsoft.com/office/drawing/2015/9/8/chartex" xmlns:cx2="http://schemas.microsoft.com/office/drawing/2015/10/21/chartex" xmlns:cx3="http://schemas.microsoft.com/office/drawing/2016/5/9/chartex" xmlns:cx4="http://schemas.microsoft.com/office/drawing/2016/5/10/chartex" xmlns:cx5="http://schemas.microsoft.com/office/drawing/2016/5/11/chartex" xmlns:cx6="http://schemas.microsoft.com/office/drawing/2016/5/12/chartex" xmlns:cx7="http://schemas.microsoft.com/office/drawing/2016/5/13/chartex" xmlns:cx8="http://schemas.microsoft.com/office/drawing/2016/5/14/chartex" xmlns:mc="http://schemas.openxmlformats.org/markup-compatibility/2006" xmlns:aink="http://schemas.microsoft.com/office/drawing/2016/ink" xmlns:am3d="http://schemas.microsoft.com/office/drawing/2017/model3d" xmlns:o="urn:schemas-microsoft-com:office:office" xmlns:oel="http://schemas.microsoft.com/office/2019/extlst" xmlns:r="http://schemas.openxmlformats.org/officeDocument/2006/relationships" xmlns:m="http://schemas.openxmlformats.org/officeDocument/2006/math" xmlns:v="urn:schemas-microsoft-com:vml" xmlns:wp14="http://schemas.microsoft.com/office/word/2010/wordprocessingDrawing" xmlns:wp="http://schemas.openxmlformats.org/drawingml/2006/wordprocessingDrawing" xmlns:w10="urn:schemas-microsoft-com:office:word" xmlns:w="http://schemas.openxmlformats.org/wordprocessingml/2006/main" xmlns:w14="http://schemas.microsoft.com/office/word/2010/wordml" xmlns:w15="http://schemas.microsoft.com/office/word/2012/wordml" xmlns:w16cex="http://schemas.microsoft.com/office/word/2018/wordml/cex" xmlns:w16cid="http://schemas.microsoft.com/office/word/2016/wordml/cid" xmlns:w16="http://schemas.microsoft.com/office/word/2018/wordml" xmlns:w16sdtdh="http://schemas.microsoft.com/office/word/2020/wordml/sdtdatahash" xmlns:w16se="http://schemas.microsoft.com/office/word/2015/wordml/symex" xmlns:wpg="http://schemas.microsoft.com/office/word/2010/wordprocessingGroup" xmlns:wpi="http://schemas.microsoft.com/office/word/2010/wordprocessingInk" xmlns:wne="http://schemas.microsoft.com/office/word/2006/wordml" xmlns:wps="http://schemas.microsoft.com/office/word/2010/wordprocessingShape" mc:Ignorable="w14 w15 w16se w16cid w16 w16cex w16sdtdh wp14">
+  <w:p>
+    <w:pPr>
+      <w:pStyle w:val="ab"/>
+    </w:pPr>
+  </w:p>
+</w:hdr>
+</file>
+
+<file path=word/header2.xml><?xml version="1.0" encoding="utf-8"?>
 <w:hdr xmlns:wpc="http://schemas.microsoft.com/office/word/2010/wordprocessingCanvas" xmlns:cx="http://schemas.microsoft.com/office/drawing/2014/chartex" xmlns:cx1="http://schemas.microsoft.com/office/drawing/2015/9/8/chartex" xmlns:cx2="http://schemas.microsoft.com/office/drawing/2015/10/21/chartex" xmlns:cx3="http://schemas.microsoft.com/office/drawing/2016/5/9/chartex" xmlns:cx4="http://schemas.microsoft.com/office/drawing/2016/5/10/chartex" xmlns:cx5="http://schemas.microsoft.com/office/drawing/2016/5/11/chartex" xmlns:cx6="http://schemas.microsoft.com/office/drawing/2016/5/12/chartex" xmlns:cx7="http://schemas.microsoft.com/office/drawing/2016/5/13/chartex" xmlns:cx8="http://schemas.microsoft.com/office/drawing/2016/5/14/chartex" xmlns:mc="http://schemas.openxmlformats.org/markup-compatibility/2006" xmlns:aink="http://schemas.microsoft.com/office/drawing/2016/ink" xmlns:am3d="http://schemas.microsoft.com/office/drawing/2017/model3d" xmlns:o="urn:schemas-microsoft-com:office:office" xmlns:oel="http://schemas.microsoft.com/office/2019/extlst" xmlns:r="http://schemas.openxmlformats.org/officeDocument/2006/relationships" xmlns:m="http://schemas.openxmlformats.org/officeDocument/2006/math" xmlns:v="urn:schemas-microsoft-com:vml" xmlns:wp14="http://schemas.microsoft.com/office/word/2010/wordprocessingDrawing" xmlns:wp="http://schemas.openxmlformats.org/drawingml/2006/wordprocessingDrawing" xmlns:w10="urn:schemas-microsoft-com:office:word" xmlns:w="http://schemas.openxmlformats.org/wordprocessingml/2006/main" xmlns:w14="http://schemas.microsoft.com/office/word/2010/wordml" xmlns:w15="http://schemas.microsoft.com/office/word/2012/wordml" xmlns:w16cex="http://schemas.microsoft.com/office/word/2018/wordml/cex" xmlns:w16cid="http://schemas.microsoft.com/office/word/2016/wordml/cid" xmlns:w16="http://schemas.microsoft.com/office/word/2018/wordml" xmlns:w16sdtdh="http://schemas.microsoft.com/office/word/2020/wordml/sdtdatahash" xmlns:w16se="http://schemas.microsoft.com/office/word/2015/wordml/symex" xmlns:wpg="http://schemas.microsoft.com/office/word/2010/wordprocessingGroup" xmlns:wpi="http://schemas.microsoft.com/office/word/2010/wordprocessingInk" xmlns:wne="http://schemas.microsoft.com/office/word/2006/wordml" xmlns:wps="http://schemas.microsoft.com/office/word/2010/wordprocessingShape" mc:Ignorable="w14 w15 w16se w16cid w16 w16cex w16sdtdh wp14">
   <w:p>
     <w:pPr>
@@ -5973,6 +6007,12 @@
             <w:rPr>
               <w:rFonts w:ascii="Calibri" w:eastAsia="宋体" w:hAnsi="Calibri" w:cs="Calibri" w:hint="eastAsia"/>
             </w:rPr>
+            <w:t>IQC</w:t>
+          </w:r>
+          <w:r>
+            <w:rPr>
+              <w:rFonts w:ascii="Calibri" w:eastAsia="宋体" w:hAnsi="Calibri" w:cs="Calibri" w:hint="eastAsia"/>
+            </w:rPr>
             <w:t>物料名称</w:t>
           </w:r>
           <w:r>
@@ -6969,6 +7009,16 @@
     </w:tr>
   </w:tbl>
   <w:p/>
+</w:hdr>
+</file>
+
+<file path=word/header3.xml><?xml version="1.0" encoding="utf-8"?>
+<w:hdr xmlns:wpc="http://schemas.microsoft.com/office/word/2010/wordprocessingCanvas" xmlns:cx="http://schemas.microsoft.com/office/drawing/2014/chartex" xmlns:cx1="http://schemas.microsoft.com/office/drawing/2015/9/8/chartex" xmlns:cx2="http://schemas.microsoft.com/office/drawing/2015/10/21/chartex" xmlns:cx3="http://schemas.microsoft.com/office/drawing/2016/5/9/chartex" xmlns:cx4="http://schemas.microsoft.com/office/drawing/2016/5/10/chartex" xmlns:cx5="http://schemas.microsoft.com/office/drawing/2016/5/11/chartex" xmlns:cx6="http://schemas.microsoft.com/office/drawing/2016/5/12/chartex" xmlns:cx7="http://schemas.microsoft.com/office/drawing/2016/5/13/chartex" xmlns:cx8="http://schemas.microsoft.com/office/drawing/2016/5/14/chartex" xmlns:mc="http://schemas.openxmlformats.org/markup-compatibility/2006" xmlns:aink="http://schemas.microsoft.com/office/drawing/2016/ink" xmlns:am3d="http://schemas.microsoft.com/office/drawing/2017/model3d" xmlns:o="urn:schemas-microsoft-com:office:office" xmlns:oel="http://schemas.microsoft.com/office/2019/extlst" xmlns:r="http://schemas.openxmlformats.org/officeDocument/2006/relationships" xmlns:m="http://schemas.openxmlformats.org/officeDocument/2006/math" xmlns:v="urn:schemas-microsoft-com:vml" xmlns:wp14="http://schemas.microsoft.com/office/word/2010/wordprocessingDrawing" xmlns:wp="http://schemas.openxmlformats.org/drawingml/2006/wordprocessingDrawing" xmlns:w10="urn:schemas-microsoft-com:office:word" xmlns:w="http://schemas.openxmlformats.org/wordprocessingml/2006/main" xmlns:w14="http://schemas.microsoft.com/office/word/2010/wordml" xmlns:w15="http://schemas.microsoft.com/office/word/2012/wordml" xmlns:w16cex="http://schemas.microsoft.com/office/word/2018/wordml/cex" xmlns:w16cid="http://schemas.microsoft.com/office/word/2016/wordml/cid" xmlns:w16="http://schemas.microsoft.com/office/word/2018/wordml" xmlns:w16sdtdh="http://schemas.microsoft.com/office/word/2020/wordml/sdtdatahash" xmlns:w16se="http://schemas.microsoft.com/office/word/2015/wordml/symex" xmlns:wpg="http://schemas.microsoft.com/office/word/2010/wordprocessingGroup" xmlns:wpi="http://schemas.microsoft.com/office/word/2010/wordprocessingInk" xmlns:wne="http://schemas.microsoft.com/office/word/2006/wordml" xmlns:wps="http://schemas.microsoft.com/office/word/2010/wordprocessingShape" mc:Ignorable="w14 w15 w16se w16cid w16 w16cex w16sdtdh wp14">
+  <w:p>
+    <w:pPr>
+      <w:pStyle w:val="ab"/>
+    </w:pPr>
+  </w:p>
 </w:hdr>
 </file>
 

</xml_diff>

<commit_message>
V02 list 修改 20221226-002
</commit_message>
<xml_diff>
--- a/template/TB-IQC-001.docx
+++ b/template/TB-IQC-001.docx
@@ -5537,10 +5537,22 @@
       <w:t xml:space="preserve"> Rev. </w:t>
     </w:r>
     <w:r>
+      <w:t>{{</w:t>
+    </w:r>
+    <w:r>
       <w:rPr>
         <w:rFonts w:hint="eastAsia"/>
       </w:rPr>
-      <w:t>{{IQC-TB</w:t>
+      <w:t>IQC</w:t>
+    </w:r>
+    <w:r>
+      <w:t>_</w:t>
+    </w:r>
+    <w:r>
+      <w:rPr>
+        <w:rFonts w:hint="eastAsia"/>
+      </w:rPr>
+      <w:t>TB</w:t>
     </w:r>
     <w:r>
       <w:rPr>
@@ -5552,7 +5564,10 @@
       <w:rPr>
         <w:rFonts w:hint="eastAsia"/>
       </w:rPr>
-      <w:t>}}</w:t>
+      <w:t>}</w:t>
+    </w:r>
+    <w:r>
+      <w:t>}</w:t>
     </w:r>
   </w:p>
 </w:ftr>
@@ -6562,13 +6577,13 @@
             <w:rPr>
               <w:rFonts w:ascii="Calibri" w:eastAsia="宋体" w:hAnsi="Calibri" w:cs="Calibri" w:hint="eastAsia"/>
             </w:rPr>
-            <w:t>TB</w:t>
+            <w:t>T</w:t>
           </w:r>
           <w:r>
             <w:rPr>
               <w:rFonts w:ascii="Calibri" w:eastAsia="宋体" w:hAnsi="Calibri" w:cs="Calibri"/>
             </w:rPr>
-            <w:t>-</w:t>
+            <w:t>B_</w:t>
           </w:r>
           <w:r>
             <w:rPr>
@@ -6584,9 +6599,15 @@
           </w:r>
           <w:r>
             <w:rPr>
+              <w:rFonts w:ascii="Calibri" w:eastAsia="宋体" w:hAnsi="Calibri" w:cs="Calibri" w:hint="eastAsia"/>
+            </w:rPr>
+            <w:t>}</w:t>
+          </w:r>
+          <w:r>
+            <w:rPr>
               <w:rFonts w:ascii="Calibri" w:eastAsia="宋体" w:hAnsi="Calibri" w:cs="Calibri"/>
             </w:rPr>
-            <w:t>}}</w:t>
+            <w:t>}</w:t>
           </w:r>
         </w:p>
       </w:tc>
@@ -8146,6 +8167,10 @@
 </file>
 
 <file path=customXml/item1.xml><?xml version="1.0" encoding="utf-8"?>
+<b:Sources xmlns:b="http://schemas.openxmlformats.org/officeDocument/2006/bibliography" xmlns="http://schemas.openxmlformats.org/officeDocument/2006/bibliography" SelectedStyle="\APA.XSL" StyleName="APA"/>
+</file>
+
+<file path=customXml/item2.xml><?xml version="1.0" encoding="utf-8"?>
 <s:customData xmlns="http://www.wps.cn/officeDocument/2013/wpsCustomData" xmlns:s="http://www.wps.cn/officeDocument/2013/wpsCustomData">
   <customSectProps>
     <customSectPr/>
@@ -8153,22 +8178,18 @@
 </s:customData>
 </file>
 
-<file path=customXml/item2.xml><?xml version="1.0" encoding="utf-8"?>
-<b:Sources xmlns:b="http://schemas.openxmlformats.org/officeDocument/2006/bibliography" xmlns="http://schemas.openxmlformats.org/officeDocument/2006/bibliography" SelectedStyle="\APA.XSL" StyleName="APA"/>
+<file path=customXml/itemProps1.xml><?xml version="1.0" encoding="utf-8"?>
+<ds:datastoreItem xmlns:ds="http://schemas.openxmlformats.org/officeDocument/2006/customXml" ds:itemID="{F8104DB8-D63B-4F72-BCB5-5E7A5970819E}">
+  <ds:schemaRefs>
+    <ds:schemaRef ds:uri="http://schemas.openxmlformats.org/officeDocument/2006/bibliography"/>
+  </ds:schemaRefs>
+</ds:datastoreItem>
 </file>
 
-<file path=customXml/itemProps1.xml><?xml version="1.0" encoding="utf-8"?>
+<file path=customXml/itemProps2.xml><?xml version="1.0" encoding="utf-8"?>
 <ds:datastoreItem xmlns:ds="http://schemas.openxmlformats.org/officeDocument/2006/customXml" ds:itemID="{B1977F7D-205B-4081-913C-38D41E755F92}">
   <ds:schemaRefs>
     <ds:schemaRef ds:uri="http://www.wps.cn/officeDocument/2013/wpsCustomData"/>
   </ds:schemaRefs>
 </ds:datastoreItem>
-</file>
-
-<file path=customXml/itemProps2.xml><?xml version="1.0" encoding="utf-8"?>
-<ds:datastoreItem xmlns:ds="http://schemas.openxmlformats.org/officeDocument/2006/customXml" ds:itemID="{F8104DB8-D63B-4F72-BCB5-5E7A5970819E}">
-  <ds:schemaRefs>
-    <ds:schemaRef ds:uri="http://schemas.openxmlformats.org/officeDocument/2006/bibliography"/>
-  </ds:schemaRefs>
-</ds:datastoreItem>
 </file>
</xml_diff>

<commit_message>
V02 list 修改 20221228-001
</commit_message>
<xml_diff>
--- a/template/TB-IQC-001.docx
+++ b/template/TB-IQC-001.docx
@@ -133,513 +133,6 @@
                 <w:szCs w:val="21"/>
               </w:rPr>
               <w:t>测试结果</w:t>
-            </w:r>
-          </w:p>
-        </w:tc>
-      </w:tr>
-      <w:tr>
-        <w:trPr>
-          <w:trHeight w:val="284"/>
-          <w:tblHeader/>
-          <w:jc w:val="center"/>
-        </w:trPr>
-        <w:tc>
-          <w:tcPr>
-            <w:tcW w:w="704" w:type="dxa"/>
-            <w:tcBorders>
-              <w:top w:val="single" w:sz="4" w:space="0" w:color="000000"/>
-              <w:left w:val="single" w:sz="4" w:space="0" w:color="000000"/>
-              <w:bottom w:val="single" w:sz="4" w:space="0" w:color="000000"/>
-              <w:right w:val="single" w:sz="4" w:space="0" w:color="000000"/>
-            </w:tcBorders>
-            <w:vAlign w:val="center"/>
-          </w:tcPr>
-          <w:p>
-            <w:pPr>
-              <w:jc w:val="center"/>
-              <w:rPr>
-                <w:rFonts w:cs="Calibri"/>
-                <w:szCs w:val="21"/>
-              </w:rPr>
-            </w:pPr>
-            <w:r>
-              <w:rPr>
-                <w:rFonts w:cs="Calibri"/>
-                <w:szCs w:val="21"/>
-              </w:rPr>
-              <w:t>1.</w:t>
-            </w:r>
-          </w:p>
-        </w:tc>
-        <w:tc>
-          <w:tcPr>
-            <w:tcW w:w="2126" w:type="dxa"/>
-            <w:tcBorders>
-              <w:top w:val="single" w:sz="4" w:space="0" w:color="000000"/>
-              <w:left w:val="single" w:sz="4" w:space="0" w:color="000000"/>
-              <w:bottom w:val="single" w:sz="4" w:space="0" w:color="000000"/>
-              <w:right w:val="single" w:sz="4" w:space="0" w:color="000000"/>
-            </w:tcBorders>
-            <w:vAlign w:val="center"/>
-          </w:tcPr>
-          <w:p>
-            <w:pPr>
-              <w:jc w:val="center"/>
-              <w:rPr>
-                <w:rFonts w:cs="Calibri"/>
-                <w:szCs w:val="21"/>
-              </w:rPr>
-            </w:pPr>
-            <w:r>
-              <w:rPr>
-                <w:rFonts w:cs="Calibri" w:hint="eastAsia"/>
-                <w:szCs w:val="21"/>
-              </w:rPr>
-              <w:t>材质</w:t>
-            </w:r>
-          </w:p>
-        </w:tc>
-        <w:tc>
-          <w:tcPr>
-            <w:tcW w:w="6663" w:type="dxa"/>
-            <w:tcBorders>
-              <w:top w:val="single" w:sz="4" w:space="0" w:color="000000"/>
-              <w:left w:val="single" w:sz="4" w:space="0" w:color="000000"/>
-              <w:bottom w:val="single" w:sz="4" w:space="0" w:color="000000"/>
-              <w:right w:val="single" w:sz="4" w:space="0" w:color="000000"/>
-            </w:tcBorders>
-            <w:vAlign w:val="center"/>
-          </w:tcPr>
-          <w:p>
-            <w:pPr>
-              <w:jc w:val="center"/>
-              <w:rPr>
-                <w:rFonts w:cs="Calibri"/>
-                <w:szCs w:val="21"/>
-              </w:rPr>
-            </w:pPr>
-            <w:r>
-              <w:rPr>
-                <w:rFonts w:cs="Calibri" w:hint="eastAsia"/>
-                <w:szCs w:val="21"/>
-              </w:rPr>
-              <w:t>见进货检验作业指导书</w:t>
-            </w:r>
-          </w:p>
-        </w:tc>
-        <w:tc>
-          <w:tcPr>
-            <w:tcW w:w="5297" w:type="dxa"/>
-            <w:tcBorders>
-              <w:top w:val="single" w:sz="4" w:space="0" w:color="000000"/>
-              <w:left w:val="single" w:sz="4" w:space="0" w:color="000000"/>
-              <w:bottom w:val="single" w:sz="4" w:space="0" w:color="000000"/>
-              <w:right w:val="single" w:sz="4" w:space="0" w:color="000000"/>
-            </w:tcBorders>
-            <w:vAlign w:val="center"/>
-          </w:tcPr>
-          <w:p>
-            <w:pPr>
-              <w:jc w:val="center"/>
-              <w:rPr>
-                <w:rFonts w:cs="Calibri"/>
-                <w:szCs w:val="21"/>
-              </w:rPr>
-            </w:pPr>
-            <w:r>
-              <w:rPr>
-                <w:rFonts w:ascii="Times New Roman" w:hAnsi="Times New Roman" w:cs="Times New Roman"/>
-                <w:sz w:val="32"/>
-                <w:szCs w:val="32"/>
-              </w:rPr>
-              <w:t>□</w:t>
-            </w:r>
-            <w:r>
-              <w:rPr>
-                <w:rFonts w:ascii="Times New Roman" w:hAnsi="Times New Roman" w:cs="Times New Roman" w:hint="eastAsia"/>
-                <w:szCs w:val="21"/>
-              </w:rPr>
-              <w:t>合格</w:t>
-            </w:r>
-            <w:r>
-              <w:rPr>
-                <w:rFonts w:ascii="Times New Roman" w:hAnsi="Times New Roman" w:cs="Times New Roman"/>
-                <w:szCs w:val="21"/>
-              </w:rPr>
-              <w:t xml:space="preserve">     </w:t>
-            </w:r>
-            <w:r>
-              <w:rPr>
-                <w:rFonts w:ascii="Times New Roman" w:hAnsi="Times New Roman" w:cs="Times New Roman"/>
-                <w:sz w:val="32"/>
-                <w:szCs w:val="32"/>
-              </w:rPr>
-              <w:t>□</w:t>
-            </w:r>
-            <w:r>
-              <w:rPr>
-                <w:rFonts w:ascii="Times New Roman" w:hAnsi="Times New Roman" w:cs="Times New Roman" w:hint="eastAsia"/>
-                <w:szCs w:val="21"/>
-              </w:rPr>
-              <w:t>不合格</w:t>
-            </w:r>
-          </w:p>
-        </w:tc>
-      </w:tr>
-      <w:tr>
-        <w:trPr>
-          <w:trHeight w:val="284"/>
-          <w:tblHeader/>
-          <w:jc w:val="center"/>
-        </w:trPr>
-        <w:tc>
-          <w:tcPr>
-            <w:tcW w:w="704" w:type="dxa"/>
-            <w:tcBorders>
-              <w:top w:val="single" w:sz="4" w:space="0" w:color="000000"/>
-              <w:left w:val="single" w:sz="4" w:space="0" w:color="000000"/>
-              <w:bottom w:val="single" w:sz="4" w:space="0" w:color="000000"/>
-              <w:right w:val="single" w:sz="4" w:space="0" w:color="000000"/>
-            </w:tcBorders>
-            <w:vAlign w:val="center"/>
-          </w:tcPr>
-          <w:p>
-            <w:pPr>
-              <w:jc w:val="center"/>
-              <w:rPr>
-                <w:rFonts w:cs="Calibri"/>
-                <w:szCs w:val="21"/>
-              </w:rPr>
-            </w:pPr>
-            <w:r>
-              <w:rPr>
-                <w:rFonts w:cs="Calibri"/>
-                <w:szCs w:val="21"/>
-              </w:rPr>
-              <w:t>2.</w:t>
-            </w:r>
-          </w:p>
-        </w:tc>
-        <w:tc>
-          <w:tcPr>
-            <w:tcW w:w="2126" w:type="dxa"/>
-            <w:tcBorders>
-              <w:top w:val="single" w:sz="4" w:space="0" w:color="000000"/>
-              <w:left w:val="single" w:sz="4" w:space="0" w:color="000000"/>
-              <w:bottom w:val="single" w:sz="4" w:space="0" w:color="000000"/>
-              <w:right w:val="single" w:sz="4" w:space="0" w:color="000000"/>
-            </w:tcBorders>
-            <w:vAlign w:val="center"/>
-          </w:tcPr>
-          <w:p>
-            <w:pPr>
-              <w:jc w:val="center"/>
-              <w:rPr>
-                <w:rFonts w:cs="Calibri"/>
-                <w:szCs w:val="21"/>
-              </w:rPr>
-            </w:pPr>
-            <w:r>
-              <w:rPr>
-                <w:rFonts w:cs="Calibri" w:hint="eastAsia"/>
-                <w:szCs w:val="21"/>
-              </w:rPr>
-              <w:t>外观</w:t>
-            </w:r>
-          </w:p>
-        </w:tc>
-        <w:tc>
-          <w:tcPr>
-            <w:tcW w:w="6663" w:type="dxa"/>
-            <w:tcBorders>
-              <w:top w:val="single" w:sz="4" w:space="0" w:color="000000"/>
-              <w:left w:val="single" w:sz="4" w:space="0" w:color="000000"/>
-              <w:bottom w:val="single" w:sz="4" w:space="0" w:color="000000"/>
-              <w:right w:val="single" w:sz="4" w:space="0" w:color="000000"/>
-            </w:tcBorders>
-            <w:vAlign w:val="center"/>
-          </w:tcPr>
-          <w:p>
-            <w:pPr>
-              <w:jc w:val="center"/>
-              <w:rPr>
-                <w:rFonts w:cs="Calibri"/>
-                <w:szCs w:val="21"/>
-              </w:rPr>
-            </w:pPr>
-            <w:r>
-              <w:rPr>
-                <w:rFonts w:cs="Calibri" w:hint="eastAsia"/>
-                <w:szCs w:val="21"/>
-              </w:rPr>
-              <w:t>见进货检验作业指导书</w:t>
-            </w:r>
-          </w:p>
-        </w:tc>
-        <w:tc>
-          <w:tcPr>
-            <w:tcW w:w="5297" w:type="dxa"/>
-            <w:tcBorders>
-              <w:top w:val="single" w:sz="4" w:space="0" w:color="000000"/>
-              <w:left w:val="single" w:sz="4" w:space="0" w:color="000000"/>
-              <w:bottom w:val="single" w:sz="4" w:space="0" w:color="000000"/>
-              <w:right w:val="single" w:sz="4" w:space="0" w:color="000000"/>
-            </w:tcBorders>
-            <w:vAlign w:val="center"/>
-          </w:tcPr>
-          <w:p>
-            <w:pPr>
-              <w:jc w:val="center"/>
-              <w:rPr>
-                <w:rFonts w:cs="Calibri"/>
-                <w:szCs w:val="21"/>
-              </w:rPr>
-            </w:pPr>
-            <w:r>
-              <w:rPr>
-                <w:rFonts w:cs="Calibri" w:hint="eastAsia"/>
-                <w:szCs w:val="21"/>
-              </w:rPr>
-              <w:t>本次共检验</w:t>
-            </w:r>
-            <w:r>
-              <w:rPr>
-                <w:rFonts w:cs="Calibri"/>
-                <w:szCs w:val="21"/>
-                <w:u w:val="single"/>
-              </w:rPr>
-              <w:t xml:space="preserve">        </w:t>
-            </w:r>
-            <w:r>
-              <w:rPr>
-                <w:rFonts w:cs="Calibri" w:hint="eastAsia"/>
-                <w:szCs w:val="21"/>
-              </w:rPr>
-              <w:t>件，合格</w:t>
-            </w:r>
-            <w:r>
-              <w:rPr>
-                <w:rFonts w:cs="Calibri"/>
-                <w:szCs w:val="21"/>
-                <w:u w:val="single"/>
-              </w:rPr>
-              <w:t xml:space="preserve">        </w:t>
-            </w:r>
-            <w:r>
-              <w:rPr>
-                <w:rFonts w:cs="Calibri" w:hint="eastAsia"/>
-                <w:szCs w:val="21"/>
-              </w:rPr>
-              <w:t>件，不合格</w:t>
-            </w:r>
-            <w:r>
-              <w:rPr>
-                <w:rFonts w:cs="Calibri"/>
-                <w:szCs w:val="21"/>
-                <w:u w:val="single"/>
-              </w:rPr>
-              <w:t xml:space="preserve">        </w:t>
-            </w:r>
-            <w:r>
-              <w:rPr>
-                <w:rFonts w:cs="Calibri" w:hint="eastAsia"/>
-                <w:szCs w:val="21"/>
-              </w:rPr>
-              <w:t>件</w:t>
-            </w:r>
-          </w:p>
-        </w:tc>
-      </w:tr>
-      <w:tr>
-        <w:trPr>
-          <w:trHeight w:val="284"/>
-          <w:tblHeader/>
-          <w:jc w:val="center"/>
-        </w:trPr>
-        <w:tc>
-          <w:tcPr>
-            <w:tcW w:w="704" w:type="dxa"/>
-            <w:tcBorders>
-              <w:top w:val="single" w:sz="4" w:space="0" w:color="000000"/>
-              <w:left w:val="single" w:sz="4" w:space="0" w:color="000000"/>
-              <w:bottom w:val="single" w:sz="4" w:space="0" w:color="000000"/>
-              <w:right w:val="single" w:sz="4" w:space="0" w:color="000000"/>
-            </w:tcBorders>
-            <w:vAlign w:val="center"/>
-          </w:tcPr>
-          <w:p>
-            <w:pPr>
-              <w:jc w:val="center"/>
-              <w:rPr>
-                <w:rFonts w:cs="Calibri" w:hint="eastAsia"/>
-                <w:szCs w:val="21"/>
-              </w:rPr>
-            </w:pPr>
-            <w:r>
-              <w:rPr>
-                <w:rFonts w:cs="Calibri"/>
-                <w:szCs w:val="21"/>
-              </w:rPr>
-              <w:t>4</w:t>
-            </w:r>
-            <w:r>
-              <w:rPr>
-                <w:rFonts w:cs="Calibri" w:hint="eastAsia"/>
-                <w:szCs w:val="21"/>
-              </w:rPr>
-              <w:t>.</w:t>
-            </w:r>
-          </w:p>
-        </w:tc>
-        <w:tc>
-          <w:tcPr>
-            <w:tcW w:w="2126" w:type="dxa"/>
-            <w:tcBorders>
-              <w:top w:val="single" w:sz="4" w:space="0" w:color="000000"/>
-              <w:left w:val="single" w:sz="4" w:space="0" w:color="000000"/>
-              <w:bottom w:val="single" w:sz="4" w:space="0" w:color="000000"/>
-              <w:right w:val="single" w:sz="4" w:space="0" w:color="000000"/>
-            </w:tcBorders>
-            <w:vAlign w:val="center"/>
-          </w:tcPr>
-          <w:p>
-            <w:pPr>
-              <w:jc w:val="center"/>
-              <w:rPr>
-                <w:rFonts w:cs="Calibri"/>
-                <w:szCs w:val="21"/>
-              </w:rPr>
-            </w:pPr>
-            <w:r>
-              <w:rPr>
-                <w:rFonts w:cs="Calibri" w:hint="eastAsia"/>
-                <w:szCs w:val="21"/>
-              </w:rPr>
-              <w:t>合格证明</w:t>
-            </w:r>
-          </w:p>
-        </w:tc>
-        <w:tc>
-          <w:tcPr>
-            <w:tcW w:w="6663" w:type="dxa"/>
-            <w:tcBorders>
-              <w:top w:val="single" w:sz="4" w:space="0" w:color="000000"/>
-              <w:left w:val="single" w:sz="4" w:space="0" w:color="000000"/>
-              <w:bottom w:val="single" w:sz="4" w:space="0" w:color="000000"/>
-              <w:right w:val="single" w:sz="4" w:space="0" w:color="000000"/>
-            </w:tcBorders>
-            <w:vAlign w:val="center"/>
-          </w:tcPr>
-          <w:p>
-            <w:pPr>
-              <w:jc w:val="center"/>
-              <w:rPr>
-                <w:rFonts w:cs="Calibri"/>
-                <w:szCs w:val="21"/>
-              </w:rPr>
-            </w:pPr>
-            <w:r>
-              <w:rPr>
-                <w:rFonts w:cs="Calibri" w:hint="eastAsia"/>
-                <w:szCs w:val="21"/>
-              </w:rPr>
-              <w:t>见进货检验作业指导书</w:t>
-            </w:r>
-          </w:p>
-        </w:tc>
-        <w:tc>
-          <w:tcPr>
-            <w:tcW w:w="5297" w:type="dxa"/>
-            <w:tcBorders>
-              <w:top w:val="single" w:sz="4" w:space="0" w:color="000000"/>
-              <w:left w:val="single" w:sz="4" w:space="0" w:color="000000"/>
-              <w:bottom w:val="single" w:sz="4" w:space="0" w:color="000000"/>
-              <w:right w:val="single" w:sz="4" w:space="0" w:color="000000"/>
-            </w:tcBorders>
-            <w:vAlign w:val="center"/>
-          </w:tcPr>
-          <w:p>
-            <w:pPr>
-              <w:jc w:val="center"/>
-              <w:rPr>
-                <w:rFonts w:cs="Calibri"/>
-                <w:szCs w:val="21"/>
-              </w:rPr>
-            </w:pPr>
-            <w:r>
-              <w:rPr>
-                <w:rFonts w:ascii="Times New Roman" w:hAnsi="Times New Roman" w:cs="Times New Roman"/>
-                <w:sz w:val="32"/>
-                <w:szCs w:val="32"/>
-              </w:rPr>
-              <w:t>□</w:t>
-            </w:r>
-            <w:r>
-              <w:rPr>
-                <w:rFonts w:ascii="Times New Roman" w:hAnsi="Times New Roman" w:cs="Times New Roman" w:hint="eastAsia"/>
-                <w:szCs w:val="21"/>
-              </w:rPr>
-              <w:t>合格</w:t>
-            </w:r>
-            <w:r>
-              <w:rPr>
-                <w:rFonts w:ascii="Times New Roman" w:hAnsi="Times New Roman" w:cs="Times New Roman"/>
-                <w:szCs w:val="21"/>
-              </w:rPr>
-              <w:t xml:space="preserve">     </w:t>
-            </w:r>
-            <w:r>
-              <w:rPr>
-                <w:rFonts w:ascii="Times New Roman" w:hAnsi="Times New Roman" w:cs="Times New Roman"/>
-                <w:sz w:val="32"/>
-                <w:szCs w:val="32"/>
-              </w:rPr>
-              <w:t>□</w:t>
-            </w:r>
-            <w:r>
-              <w:rPr>
-                <w:rFonts w:ascii="Times New Roman" w:hAnsi="Times New Roman" w:cs="Times New Roman" w:hint="eastAsia"/>
-                <w:szCs w:val="21"/>
-              </w:rPr>
-              <w:t>不合格</w:t>
-            </w:r>
-          </w:p>
-        </w:tc>
-      </w:tr>
-      <w:tr>
-        <w:trPr>
-          <w:trHeight w:val="284"/>
-          <w:tblHeader/>
-          <w:jc w:val="center"/>
-        </w:trPr>
-        <w:tc>
-          <w:tcPr>
-            <w:tcW w:w="14790" w:type="dxa"/>
-            <w:gridSpan w:val="4"/>
-            <w:tcBorders>
-              <w:top w:val="single" w:sz="4" w:space="0" w:color="000000"/>
-              <w:left w:val="single" w:sz="4" w:space="0" w:color="000000"/>
-              <w:bottom w:val="single" w:sz="4" w:space="0" w:color="000000"/>
-              <w:right w:val="single" w:sz="4" w:space="0" w:color="000000"/>
-            </w:tcBorders>
-            <w:vAlign w:val="center"/>
-          </w:tcPr>
-          <w:p>
-            <w:pPr>
-              <w:jc w:val="left"/>
-              <w:rPr>
-                <w:rFonts w:cs="Calibri"/>
-                <w:sz w:val="18"/>
-                <w:szCs w:val="18"/>
-              </w:rPr>
-            </w:pPr>
-            <w:r>
-              <w:rPr>
-                <w:rFonts w:cs="Calibri" w:hint="eastAsia"/>
-                <w:sz w:val="18"/>
-                <w:szCs w:val="18"/>
-              </w:rPr>
-              <w:t>备注：</w:t>
             </w:r>
           </w:p>
         </w:tc>
@@ -1295,13 +788,6 @@
                 <w:szCs w:val="21"/>
               </w:rPr>
             </w:pPr>
-            <w:r>
-              <w:rPr>
-                <w:rFonts w:ascii="Times New Roman" w:hAnsi="Times New Roman" w:cs="Times New Roman"/>
-                <w:szCs w:val="21"/>
-              </w:rPr>
-              <w:t>3.</w:t>
-            </w:r>
           </w:p>
         </w:tc>
         <w:tc>
@@ -1325,720 +811,6 @@
               </w:rPr>
               <w:t>尺寸</w:t>
             </w:r>
-          </w:p>
-        </w:tc>
-        <w:tc>
-          <w:tcPr>
-            <w:tcW w:w="2139" w:type="dxa"/>
-            <w:gridSpan w:val="2"/>
-            <w:vAlign w:val="center"/>
-          </w:tcPr>
-          <w:p>
-            <w:pPr>
-              <w:jc w:val="left"/>
-              <w:rPr>
-                <w:rFonts w:ascii="Times New Roman" w:hAnsi="Times New Roman" w:cs="Times New Roman"/>
-                <w:szCs w:val="21"/>
-              </w:rPr>
-            </w:pPr>
-          </w:p>
-        </w:tc>
-        <w:tc>
-          <w:tcPr>
-            <w:tcW w:w="572" w:type="dxa"/>
-            <w:vAlign w:val="center"/>
-          </w:tcPr>
-          <w:p>
-            <w:pPr>
-              <w:jc w:val="center"/>
-              <w:rPr>
-                <w:rFonts w:ascii="Times New Roman" w:hAnsi="Times New Roman" w:cs="Times New Roman"/>
-                <w:szCs w:val="21"/>
-              </w:rPr>
-            </w:pPr>
-          </w:p>
-        </w:tc>
-        <w:tc>
-          <w:tcPr>
-            <w:tcW w:w="573" w:type="dxa"/>
-            <w:gridSpan w:val="2"/>
-            <w:vAlign w:val="center"/>
-          </w:tcPr>
-          <w:p>
-            <w:pPr>
-              <w:jc w:val="center"/>
-              <w:rPr>
-                <w:rFonts w:ascii="Times New Roman" w:hAnsi="Times New Roman" w:cs="Times New Roman"/>
-                <w:szCs w:val="21"/>
-              </w:rPr>
-            </w:pPr>
-          </w:p>
-        </w:tc>
-        <w:tc>
-          <w:tcPr>
-            <w:tcW w:w="572" w:type="dxa"/>
-            <w:vAlign w:val="center"/>
-          </w:tcPr>
-          <w:p>
-            <w:pPr>
-              <w:jc w:val="center"/>
-              <w:rPr>
-                <w:rFonts w:ascii="Times New Roman" w:hAnsi="Times New Roman" w:cs="Times New Roman"/>
-                <w:szCs w:val="21"/>
-              </w:rPr>
-            </w:pPr>
-          </w:p>
-        </w:tc>
-        <w:tc>
-          <w:tcPr>
-            <w:tcW w:w="573" w:type="dxa"/>
-            <w:vAlign w:val="center"/>
-          </w:tcPr>
-          <w:p>
-            <w:pPr>
-              <w:jc w:val="center"/>
-              <w:rPr>
-                <w:rFonts w:ascii="Times New Roman" w:hAnsi="Times New Roman" w:cs="Times New Roman"/>
-                <w:szCs w:val="21"/>
-              </w:rPr>
-            </w:pPr>
-          </w:p>
-        </w:tc>
-        <w:tc>
-          <w:tcPr>
-            <w:tcW w:w="572" w:type="dxa"/>
-            <w:vAlign w:val="center"/>
-          </w:tcPr>
-          <w:p>
-            <w:pPr>
-              <w:jc w:val="center"/>
-              <w:rPr>
-                <w:rFonts w:ascii="Times New Roman" w:hAnsi="Times New Roman" w:cs="Times New Roman"/>
-                <w:szCs w:val="21"/>
-              </w:rPr>
-            </w:pPr>
-          </w:p>
-        </w:tc>
-        <w:tc>
-          <w:tcPr>
-            <w:tcW w:w="573" w:type="dxa"/>
-            <w:vAlign w:val="center"/>
-          </w:tcPr>
-          <w:p>
-            <w:pPr>
-              <w:jc w:val="center"/>
-              <w:rPr>
-                <w:rFonts w:ascii="Times New Roman" w:hAnsi="Times New Roman" w:cs="Times New Roman"/>
-                <w:szCs w:val="21"/>
-              </w:rPr>
-            </w:pPr>
-          </w:p>
-        </w:tc>
-        <w:tc>
-          <w:tcPr>
-            <w:tcW w:w="572" w:type="dxa"/>
-            <w:gridSpan w:val="2"/>
-            <w:vAlign w:val="center"/>
-          </w:tcPr>
-          <w:p>
-            <w:pPr>
-              <w:jc w:val="center"/>
-              <w:rPr>
-                <w:rFonts w:ascii="Times New Roman" w:hAnsi="Times New Roman" w:cs="Times New Roman"/>
-                <w:szCs w:val="21"/>
-              </w:rPr>
-            </w:pPr>
-          </w:p>
-        </w:tc>
-        <w:tc>
-          <w:tcPr>
-            <w:tcW w:w="573" w:type="dxa"/>
-            <w:vAlign w:val="center"/>
-          </w:tcPr>
-          <w:p>
-            <w:pPr>
-              <w:jc w:val="center"/>
-              <w:rPr>
-                <w:rFonts w:ascii="Times New Roman" w:hAnsi="Times New Roman" w:cs="Times New Roman"/>
-                <w:szCs w:val="21"/>
-              </w:rPr>
-            </w:pPr>
-          </w:p>
-        </w:tc>
-        <w:tc>
-          <w:tcPr>
-            <w:tcW w:w="572" w:type="dxa"/>
-            <w:vAlign w:val="center"/>
-          </w:tcPr>
-          <w:p>
-            <w:pPr>
-              <w:jc w:val="center"/>
-              <w:rPr>
-                <w:rFonts w:ascii="Times New Roman" w:hAnsi="Times New Roman" w:cs="Times New Roman"/>
-                <w:szCs w:val="21"/>
-              </w:rPr>
-            </w:pPr>
-          </w:p>
-        </w:tc>
-        <w:tc>
-          <w:tcPr>
-            <w:tcW w:w="573" w:type="dxa"/>
-            <w:vAlign w:val="center"/>
-          </w:tcPr>
-          <w:p>
-            <w:pPr>
-              <w:jc w:val="center"/>
-              <w:rPr>
-                <w:rFonts w:ascii="Times New Roman" w:hAnsi="Times New Roman" w:cs="Times New Roman"/>
-                <w:szCs w:val="21"/>
-              </w:rPr>
-            </w:pPr>
-          </w:p>
-        </w:tc>
-        <w:tc>
-          <w:tcPr>
-            <w:tcW w:w="572" w:type="dxa"/>
-            <w:vAlign w:val="center"/>
-          </w:tcPr>
-          <w:p>
-            <w:pPr>
-              <w:jc w:val="center"/>
-              <w:rPr>
-                <w:rFonts w:ascii="Times New Roman" w:hAnsi="Times New Roman" w:cs="Times New Roman"/>
-                <w:szCs w:val="21"/>
-              </w:rPr>
-            </w:pPr>
-          </w:p>
-        </w:tc>
-        <w:tc>
-          <w:tcPr>
-            <w:tcW w:w="573" w:type="dxa"/>
-            <w:gridSpan w:val="2"/>
-            <w:vAlign w:val="center"/>
-          </w:tcPr>
-          <w:p>
-            <w:pPr>
-              <w:jc w:val="center"/>
-              <w:rPr>
-                <w:rFonts w:ascii="Times New Roman" w:hAnsi="Times New Roman" w:cs="Times New Roman"/>
-                <w:szCs w:val="21"/>
-              </w:rPr>
-            </w:pPr>
-          </w:p>
-        </w:tc>
-        <w:tc>
-          <w:tcPr>
-            <w:tcW w:w="572" w:type="dxa"/>
-            <w:vAlign w:val="center"/>
-          </w:tcPr>
-          <w:p>
-            <w:pPr>
-              <w:jc w:val="center"/>
-              <w:rPr>
-                <w:rFonts w:ascii="Times New Roman" w:hAnsi="Times New Roman" w:cs="Times New Roman"/>
-                <w:szCs w:val="21"/>
-              </w:rPr>
-            </w:pPr>
-          </w:p>
-        </w:tc>
-        <w:tc>
-          <w:tcPr>
-            <w:tcW w:w="573" w:type="dxa"/>
-            <w:vAlign w:val="center"/>
-          </w:tcPr>
-          <w:p>
-            <w:pPr>
-              <w:jc w:val="center"/>
-              <w:rPr>
-                <w:rFonts w:ascii="Times New Roman" w:hAnsi="Times New Roman" w:cs="Times New Roman"/>
-                <w:szCs w:val="21"/>
-              </w:rPr>
-            </w:pPr>
-          </w:p>
-        </w:tc>
-        <w:tc>
-          <w:tcPr>
-            <w:tcW w:w="572" w:type="dxa"/>
-            <w:vAlign w:val="center"/>
-          </w:tcPr>
-          <w:p>
-            <w:pPr>
-              <w:jc w:val="center"/>
-              <w:rPr>
-                <w:rFonts w:ascii="Times New Roman" w:hAnsi="Times New Roman" w:cs="Times New Roman"/>
-                <w:szCs w:val="21"/>
-              </w:rPr>
-            </w:pPr>
-          </w:p>
-        </w:tc>
-        <w:tc>
-          <w:tcPr>
-            <w:tcW w:w="573" w:type="dxa"/>
-            <w:gridSpan w:val="2"/>
-            <w:vAlign w:val="center"/>
-          </w:tcPr>
-          <w:p>
-            <w:pPr>
-              <w:jc w:val="center"/>
-              <w:rPr>
-                <w:rFonts w:ascii="Times New Roman" w:hAnsi="Times New Roman" w:cs="Times New Roman"/>
-                <w:szCs w:val="21"/>
-              </w:rPr>
-            </w:pPr>
-          </w:p>
-        </w:tc>
-        <w:tc>
-          <w:tcPr>
-            <w:tcW w:w="572" w:type="dxa"/>
-            <w:vAlign w:val="center"/>
-          </w:tcPr>
-          <w:p>
-            <w:pPr>
-              <w:jc w:val="center"/>
-              <w:rPr>
-                <w:rFonts w:ascii="Times New Roman" w:hAnsi="Times New Roman" w:cs="Times New Roman"/>
-                <w:szCs w:val="21"/>
-              </w:rPr>
-            </w:pPr>
-          </w:p>
-        </w:tc>
-        <w:tc>
-          <w:tcPr>
-            <w:tcW w:w="573" w:type="dxa"/>
-            <w:vAlign w:val="center"/>
-          </w:tcPr>
-          <w:p>
-            <w:pPr>
-              <w:jc w:val="center"/>
-              <w:rPr>
-                <w:rFonts w:ascii="Times New Roman" w:hAnsi="Times New Roman" w:cs="Times New Roman"/>
-                <w:szCs w:val="21"/>
-              </w:rPr>
-            </w:pPr>
-          </w:p>
-        </w:tc>
-        <w:tc>
-          <w:tcPr>
-            <w:tcW w:w="572" w:type="dxa"/>
-            <w:vAlign w:val="center"/>
-          </w:tcPr>
-          <w:p>
-            <w:pPr>
-              <w:jc w:val="center"/>
-              <w:rPr>
-                <w:rFonts w:ascii="Times New Roman" w:hAnsi="Times New Roman" w:cs="Times New Roman"/>
-                <w:szCs w:val="21"/>
-              </w:rPr>
-            </w:pPr>
-          </w:p>
-        </w:tc>
-        <w:tc>
-          <w:tcPr>
-            <w:tcW w:w="573" w:type="dxa"/>
-            <w:vAlign w:val="center"/>
-          </w:tcPr>
-          <w:p>
-            <w:pPr>
-              <w:jc w:val="center"/>
-              <w:rPr>
-                <w:rFonts w:ascii="Times New Roman" w:hAnsi="Times New Roman" w:cs="Times New Roman"/>
-                <w:szCs w:val="21"/>
-              </w:rPr>
-            </w:pPr>
-          </w:p>
-        </w:tc>
-      </w:tr>
-      <w:tr>
-        <w:trPr>
-          <w:trHeight w:hRule="exact" w:val="284"/>
-          <w:jc w:val="center"/>
-        </w:trPr>
-        <w:tc>
-          <w:tcPr>
-            <w:tcW w:w="453" w:type="dxa"/>
-            <w:vMerge/>
-            <w:vAlign w:val="center"/>
-          </w:tcPr>
-          <w:p>
-            <w:pPr>
-              <w:rPr>
-                <w:rFonts w:ascii="Times New Roman" w:hAnsi="Times New Roman" w:cs="Times New Roman"/>
-                <w:szCs w:val="21"/>
-              </w:rPr>
-            </w:pPr>
-          </w:p>
-        </w:tc>
-        <w:tc>
-          <w:tcPr>
-            <w:tcW w:w="763" w:type="dxa"/>
-            <w:vMerge/>
-            <w:vAlign w:val="center"/>
-          </w:tcPr>
-          <w:p>
-            <w:pPr>
-              <w:jc w:val="left"/>
-              <w:rPr>
-                <w:rFonts w:ascii="Times New Roman" w:hAnsi="Times New Roman" w:cs="Times New Roman"/>
-                <w:szCs w:val="21"/>
-              </w:rPr>
-            </w:pPr>
-          </w:p>
-        </w:tc>
-        <w:tc>
-          <w:tcPr>
-            <w:tcW w:w="2139" w:type="dxa"/>
-            <w:gridSpan w:val="2"/>
-            <w:vAlign w:val="center"/>
-          </w:tcPr>
-          <w:p>
-            <w:pPr>
-              <w:jc w:val="left"/>
-              <w:rPr>
-                <w:rFonts w:ascii="Times New Roman" w:hAnsi="Times New Roman" w:cs="Times New Roman"/>
-                <w:szCs w:val="21"/>
-              </w:rPr>
-            </w:pPr>
-          </w:p>
-        </w:tc>
-        <w:tc>
-          <w:tcPr>
-            <w:tcW w:w="572" w:type="dxa"/>
-            <w:vAlign w:val="center"/>
-          </w:tcPr>
-          <w:p>
-            <w:pPr>
-              <w:jc w:val="center"/>
-              <w:rPr>
-                <w:rFonts w:ascii="Times New Roman" w:hAnsi="Times New Roman" w:cs="Times New Roman"/>
-                <w:szCs w:val="21"/>
-              </w:rPr>
-            </w:pPr>
-          </w:p>
-        </w:tc>
-        <w:tc>
-          <w:tcPr>
-            <w:tcW w:w="573" w:type="dxa"/>
-            <w:gridSpan w:val="2"/>
-            <w:vAlign w:val="center"/>
-          </w:tcPr>
-          <w:p>
-            <w:pPr>
-              <w:jc w:val="center"/>
-              <w:rPr>
-                <w:rFonts w:ascii="Times New Roman" w:hAnsi="Times New Roman" w:cs="Times New Roman"/>
-                <w:szCs w:val="21"/>
-              </w:rPr>
-            </w:pPr>
-          </w:p>
-        </w:tc>
-        <w:tc>
-          <w:tcPr>
-            <w:tcW w:w="572" w:type="dxa"/>
-            <w:vAlign w:val="center"/>
-          </w:tcPr>
-          <w:p>
-            <w:pPr>
-              <w:jc w:val="center"/>
-              <w:rPr>
-                <w:rFonts w:ascii="Times New Roman" w:hAnsi="Times New Roman" w:cs="Times New Roman"/>
-                <w:szCs w:val="21"/>
-              </w:rPr>
-            </w:pPr>
-          </w:p>
-        </w:tc>
-        <w:tc>
-          <w:tcPr>
-            <w:tcW w:w="573" w:type="dxa"/>
-            <w:vAlign w:val="center"/>
-          </w:tcPr>
-          <w:p>
-            <w:pPr>
-              <w:jc w:val="center"/>
-              <w:rPr>
-                <w:rFonts w:ascii="Times New Roman" w:hAnsi="Times New Roman" w:cs="Times New Roman"/>
-                <w:szCs w:val="21"/>
-              </w:rPr>
-            </w:pPr>
-          </w:p>
-        </w:tc>
-        <w:tc>
-          <w:tcPr>
-            <w:tcW w:w="572" w:type="dxa"/>
-            <w:vAlign w:val="center"/>
-          </w:tcPr>
-          <w:p>
-            <w:pPr>
-              <w:jc w:val="center"/>
-              <w:rPr>
-                <w:rFonts w:ascii="Times New Roman" w:hAnsi="Times New Roman" w:cs="Times New Roman"/>
-                <w:szCs w:val="21"/>
-              </w:rPr>
-            </w:pPr>
-          </w:p>
-        </w:tc>
-        <w:tc>
-          <w:tcPr>
-            <w:tcW w:w="573" w:type="dxa"/>
-            <w:vAlign w:val="center"/>
-          </w:tcPr>
-          <w:p>
-            <w:pPr>
-              <w:jc w:val="center"/>
-              <w:rPr>
-                <w:rFonts w:ascii="Times New Roman" w:hAnsi="Times New Roman" w:cs="Times New Roman"/>
-                <w:szCs w:val="21"/>
-              </w:rPr>
-            </w:pPr>
-          </w:p>
-        </w:tc>
-        <w:tc>
-          <w:tcPr>
-            <w:tcW w:w="572" w:type="dxa"/>
-            <w:gridSpan w:val="2"/>
-            <w:vAlign w:val="center"/>
-          </w:tcPr>
-          <w:p>
-            <w:pPr>
-              <w:jc w:val="center"/>
-              <w:rPr>
-                <w:rFonts w:ascii="Times New Roman" w:hAnsi="Times New Roman" w:cs="Times New Roman"/>
-                <w:szCs w:val="21"/>
-              </w:rPr>
-            </w:pPr>
-          </w:p>
-        </w:tc>
-        <w:tc>
-          <w:tcPr>
-            <w:tcW w:w="573" w:type="dxa"/>
-            <w:vAlign w:val="center"/>
-          </w:tcPr>
-          <w:p>
-            <w:pPr>
-              <w:jc w:val="center"/>
-              <w:rPr>
-                <w:rFonts w:ascii="Times New Roman" w:hAnsi="Times New Roman" w:cs="Times New Roman"/>
-                <w:szCs w:val="21"/>
-              </w:rPr>
-            </w:pPr>
-          </w:p>
-        </w:tc>
-        <w:tc>
-          <w:tcPr>
-            <w:tcW w:w="572" w:type="dxa"/>
-            <w:vAlign w:val="center"/>
-          </w:tcPr>
-          <w:p>
-            <w:pPr>
-              <w:jc w:val="center"/>
-              <w:rPr>
-                <w:rFonts w:ascii="Times New Roman" w:hAnsi="Times New Roman" w:cs="Times New Roman"/>
-                <w:szCs w:val="21"/>
-              </w:rPr>
-            </w:pPr>
-          </w:p>
-        </w:tc>
-        <w:tc>
-          <w:tcPr>
-            <w:tcW w:w="573" w:type="dxa"/>
-            <w:vAlign w:val="center"/>
-          </w:tcPr>
-          <w:p>
-            <w:pPr>
-              <w:jc w:val="center"/>
-              <w:rPr>
-                <w:rFonts w:ascii="Times New Roman" w:hAnsi="Times New Roman" w:cs="Times New Roman"/>
-                <w:szCs w:val="21"/>
-              </w:rPr>
-            </w:pPr>
-          </w:p>
-        </w:tc>
-        <w:tc>
-          <w:tcPr>
-            <w:tcW w:w="572" w:type="dxa"/>
-            <w:vAlign w:val="center"/>
-          </w:tcPr>
-          <w:p>
-            <w:pPr>
-              <w:jc w:val="center"/>
-              <w:rPr>
-                <w:rFonts w:ascii="Times New Roman" w:hAnsi="Times New Roman" w:cs="Times New Roman"/>
-                <w:szCs w:val="21"/>
-              </w:rPr>
-            </w:pPr>
-          </w:p>
-        </w:tc>
-        <w:tc>
-          <w:tcPr>
-            <w:tcW w:w="573" w:type="dxa"/>
-            <w:gridSpan w:val="2"/>
-            <w:vAlign w:val="center"/>
-          </w:tcPr>
-          <w:p>
-            <w:pPr>
-              <w:jc w:val="center"/>
-              <w:rPr>
-                <w:rFonts w:ascii="Times New Roman" w:hAnsi="Times New Roman" w:cs="Times New Roman"/>
-                <w:szCs w:val="21"/>
-              </w:rPr>
-            </w:pPr>
-          </w:p>
-        </w:tc>
-        <w:tc>
-          <w:tcPr>
-            <w:tcW w:w="572" w:type="dxa"/>
-            <w:vAlign w:val="center"/>
-          </w:tcPr>
-          <w:p>
-            <w:pPr>
-              <w:jc w:val="center"/>
-              <w:rPr>
-                <w:rFonts w:ascii="Times New Roman" w:hAnsi="Times New Roman" w:cs="Times New Roman"/>
-                <w:szCs w:val="21"/>
-              </w:rPr>
-            </w:pPr>
-          </w:p>
-        </w:tc>
-        <w:tc>
-          <w:tcPr>
-            <w:tcW w:w="573" w:type="dxa"/>
-            <w:vAlign w:val="center"/>
-          </w:tcPr>
-          <w:p>
-            <w:pPr>
-              <w:jc w:val="center"/>
-              <w:rPr>
-                <w:rFonts w:ascii="Times New Roman" w:hAnsi="Times New Roman" w:cs="Times New Roman"/>
-                <w:szCs w:val="21"/>
-              </w:rPr>
-            </w:pPr>
-          </w:p>
-        </w:tc>
-        <w:tc>
-          <w:tcPr>
-            <w:tcW w:w="572" w:type="dxa"/>
-            <w:vAlign w:val="center"/>
-          </w:tcPr>
-          <w:p>
-            <w:pPr>
-              <w:jc w:val="center"/>
-              <w:rPr>
-                <w:rFonts w:ascii="Times New Roman" w:hAnsi="Times New Roman" w:cs="Times New Roman"/>
-                <w:szCs w:val="21"/>
-              </w:rPr>
-            </w:pPr>
-          </w:p>
-        </w:tc>
-        <w:tc>
-          <w:tcPr>
-            <w:tcW w:w="573" w:type="dxa"/>
-            <w:gridSpan w:val="2"/>
-            <w:vAlign w:val="center"/>
-          </w:tcPr>
-          <w:p>
-            <w:pPr>
-              <w:jc w:val="center"/>
-              <w:rPr>
-                <w:rFonts w:ascii="Times New Roman" w:hAnsi="Times New Roman" w:cs="Times New Roman"/>
-                <w:szCs w:val="21"/>
-              </w:rPr>
-            </w:pPr>
-          </w:p>
-        </w:tc>
-        <w:tc>
-          <w:tcPr>
-            <w:tcW w:w="572" w:type="dxa"/>
-            <w:vAlign w:val="center"/>
-          </w:tcPr>
-          <w:p>
-            <w:pPr>
-              <w:jc w:val="center"/>
-              <w:rPr>
-                <w:rFonts w:ascii="Times New Roman" w:hAnsi="Times New Roman" w:cs="Times New Roman"/>
-                <w:szCs w:val="21"/>
-              </w:rPr>
-            </w:pPr>
-          </w:p>
-        </w:tc>
-        <w:tc>
-          <w:tcPr>
-            <w:tcW w:w="573" w:type="dxa"/>
-            <w:vAlign w:val="center"/>
-          </w:tcPr>
-          <w:p>
-            <w:pPr>
-              <w:jc w:val="center"/>
-              <w:rPr>
-                <w:rFonts w:ascii="Times New Roman" w:hAnsi="Times New Roman" w:cs="Times New Roman"/>
-                <w:szCs w:val="21"/>
-              </w:rPr>
-            </w:pPr>
-          </w:p>
-        </w:tc>
-        <w:tc>
-          <w:tcPr>
-            <w:tcW w:w="572" w:type="dxa"/>
-            <w:vAlign w:val="center"/>
-          </w:tcPr>
-          <w:p>
-            <w:pPr>
-              <w:jc w:val="center"/>
-              <w:rPr>
-                <w:rFonts w:ascii="Times New Roman" w:hAnsi="Times New Roman" w:cs="Times New Roman"/>
-                <w:szCs w:val="21"/>
-              </w:rPr>
-            </w:pPr>
-          </w:p>
-        </w:tc>
-        <w:tc>
-          <w:tcPr>
-            <w:tcW w:w="573" w:type="dxa"/>
-            <w:vAlign w:val="center"/>
-          </w:tcPr>
-          <w:p>
-            <w:pPr>
-              <w:jc w:val="center"/>
-              <w:rPr>
-                <w:rFonts w:ascii="Times New Roman" w:hAnsi="Times New Roman" w:cs="Times New Roman"/>
-                <w:szCs w:val="21"/>
-              </w:rPr>
-            </w:pPr>
-          </w:p>
-        </w:tc>
-      </w:tr>
-      <w:tr>
-        <w:trPr>
-          <w:trHeight w:hRule="exact" w:val="284"/>
-          <w:jc w:val="center"/>
-        </w:trPr>
-        <w:tc>
-          <w:tcPr>
-            <w:tcW w:w="453" w:type="dxa"/>
-            <w:vMerge/>
-            <w:vAlign w:val="center"/>
-          </w:tcPr>
-          <w:p>
-            <w:pPr>
-              <w:rPr>
-                <w:rFonts w:ascii="Times New Roman" w:hAnsi="Times New Roman" w:cs="Times New Roman"/>
-                <w:szCs w:val="21"/>
-              </w:rPr>
-            </w:pPr>
-          </w:p>
-        </w:tc>
-        <w:tc>
-          <w:tcPr>
-            <w:tcW w:w="763" w:type="dxa"/>
-            <w:vMerge/>
-            <w:vAlign w:val="center"/>
-          </w:tcPr>
-          <w:p>
-            <w:pPr>
-              <w:jc w:val="left"/>
-              <w:rPr>
-                <w:rFonts w:ascii="Times New Roman" w:hAnsi="Times New Roman" w:cs="Times New Roman"/>
-                <w:szCs w:val="21"/>
-              </w:rPr>
-            </w:pPr>
           </w:p>
         </w:tc>
         <w:tc>
@@ -8185,6 +6957,10 @@
 </file>
 
 <file path=customXml/item1.xml><?xml version="1.0" encoding="utf-8"?>
+<b:Sources xmlns:b="http://schemas.openxmlformats.org/officeDocument/2006/bibliography" xmlns="http://schemas.openxmlformats.org/officeDocument/2006/bibliography" SelectedStyle="\APA.XSL" StyleName="APA"/>
+</file>
+
+<file path=customXml/item2.xml><?xml version="1.0" encoding="utf-8"?>
 <s:customData xmlns="http://www.wps.cn/officeDocument/2013/wpsCustomData" xmlns:s="http://www.wps.cn/officeDocument/2013/wpsCustomData">
   <customSectProps>
     <customSectPr/>
@@ -8192,22 +6968,18 @@
 </s:customData>
 </file>
 
-<file path=customXml/item2.xml><?xml version="1.0" encoding="utf-8"?>
-<b:Sources xmlns:b="http://schemas.openxmlformats.org/officeDocument/2006/bibliography" xmlns="http://schemas.openxmlformats.org/officeDocument/2006/bibliography" SelectedStyle="\APA.XSL" StyleName="APA"/>
+<file path=customXml/itemProps1.xml><?xml version="1.0" encoding="utf-8"?>
+<ds:datastoreItem xmlns:ds="http://schemas.openxmlformats.org/officeDocument/2006/customXml" ds:itemID="{F8104DB8-D63B-4F72-BCB5-5E7A5970819E}">
+  <ds:schemaRefs>
+    <ds:schemaRef ds:uri="http://schemas.openxmlformats.org/officeDocument/2006/bibliography"/>
+  </ds:schemaRefs>
+</ds:datastoreItem>
 </file>
 
-<file path=customXml/itemProps1.xml><?xml version="1.0" encoding="utf-8"?>
+<file path=customXml/itemProps2.xml><?xml version="1.0" encoding="utf-8"?>
 <ds:datastoreItem xmlns:ds="http://schemas.openxmlformats.org/officeDocument/2006/customXml" ds:itemID="{B1977F7D-205B-4081-913C-38D41E755F92}">
   <ds:schemaRefs>
     <ds:schemaRef ds:uri="http://www.wps.cn/officeDocument/2013/wpsCustomData"/>
   </ds:schemaRefs>
 </ds:datastoreItem>
-</file>
-
-<file path=customXml/itemProps2.xml><?xml version="1.0" encoding="utf-8"?>
-<ds:datastoreItem xmlns:ds="http://schemas.openxmlformats.org/officeDocument/2006/customXml" ds:itemID="{F8104DB8-D63B-4F72-BCB5-5E7A5970819E}">
-  <ds:schemaRefs>
-    <ds:schemaRef ds:uri="http://schemas.openxmlformats.org/officeDocument/2006/bibliography"/>
-  </ds:schemaRefs>
-</ds:datastoreItem>
 </file>
</xml_diff>

<commit_message>
IQC creator v1.0 20221228-006
</commit_message>
<xml_diff>
--- a/template/TB-IQC-001.docx
+++ b/template/TB-IQC-001.docx
@@ -827,6 +827,30 @@
                 <w:szCs w:val="21"/>
               </w:rPr>
             </w:pPr>
+            <w:r>
+              <w:rPr>
+                <w:rFonts w:ascii="Calibri" w:eastAsia="宋体" w:hAnsi="Calibri" w:cs="Calibri"/>
+              </w:rPr>
+              <w:t>{{</w:t>
+            </w:r>
+            <w:r>
+              <w:rPr>
+                <w:rFonts w:ascii="Calibri" w:eastAsia="宋体" w:hAnsi="Calibri" w:cs="Calibri" w:hint="eastAsia"/>
+              </w:rPr>
+              <w:t>尺寸</w:t>
+            </w:r>
+            <w:r>
+              <w:rPr>
+                <w:rFonts w:ascii="Calibri" w:eastAsia="宋体" w:hAnsi="Calibri" w:cs="Calibri" w:hint="eastAsia"/>
+              </w:rPr>
+              <w:t>1</w:t>
+            </w:r>
+            <w:r>
+              <w:rPr>
+                <w:rFonts w:ascii="Calibri" w:eastAsia="宋体" w:hAnsi="Calibri" w:cs="Calibri"/>
+              </w:rPr>
+              <w:t>}}</w:t>
+            </w:r>
           </w:p>
         </w:tc>
         <w:tc>
@@ -1184,6 +1208,30 @@
                 <w:szCs w:val="21"/>
               </w:rPr>
             </w:pPr>
+            <w:r>
+              <w:rPr>
+                <w:rFonts w:ascii="Calibri" w:eastAsia="宋体" w:hAnsi="Calibri" w:cs="Calibri"/>
+              </w:rPr>
+              <w:t>{{</w:t>
+            </w:r>
+            <w:r>
+              <w:rPr>
+                <w:rFonts w:ascii="Calibri" w:eastAsia="宋体" w:hAnsi="Calibri" w:cs="Calibri" w:hint="eastAsia"/>
+              </w:rPr>
+              <w:t>尺寸</w:t>
+            </w:r>
+            <w:r>
+              <w:rPr>
+                <w:rFonts w:ascii="Calibri" w:eastAsia="宋体" w:hAnsi="Calibri" w:cs="Calibri"/>
+              </w:rPr>
+              <w:t>2</w:t>
+            </w:r>
+            <w:r>
+              <w:rPr>
+                <w:rFonts w:ascii="Calibri" w:eastAsia="宋体" w:hAnsi="Calibri" w:cs="Calibri"/>
+              </w:rPr>
+              <w:t>}}</w:t>
+            </w:r>
           </w:p>
         </w:tc>
         <w:tc>
@@ -1541,6 +1589,30 @@
                 <w:szCs w:val="21"/>
               </w:rPr>
             </w:pPr>
+            <w:r>
+              <w:rPr>
+                <w:rFonts w:ascii="Calibri" w:eastAsia="宋体" w:hAnsi="Calibri" w:cs="Calibri"/>
+              </w:rPr>
+              <w:t>{{</w:t>
+            </w:r>
+            <w:r>
+              <w:rPr>
+                <w:rFonts w:ascii="Calibri" w:eastAsia="宋体" w:hAnsi="Calibri" w:cs="Calibri" w:hint="eastAsia"/>
+              </w:rPr>
+              <w:t>尺寸</w:t>
+            </w:r>
+            <w:r>
+              <w:rPr>
+                <w:rFonts w:ascii="Calibri" w:eastAsia="宋体" w:hAnsi="Calibri" w:cs="Calibri"/>
+              </w:rPr>
+              <w:t>3</w:t>
+            </w:r>
+            <w:r>
+              <w:rPr>
+                <w:rFonts w:ascii="Calibri" w:eastAsia="宋体" w:hAnsi="Calibri" w:cs="Calibri"/>
+              </w:rPr>
+              <w:t>}}</w:t>
+            </w:r>
           </w:p>
         </w:tc>
         <w:tc>
@@ -1898,6 +1970,30 @@
                 <w:szCs w:val="21"/>
               </w:rPr>
             </w:pPr>
+            <w:r>
+              <w:rPr>
+                <w:rFonts w:ascii="Calibri" w:eastAsia="宋体" w:hAnsi="Calibri" w:cs="Calibri"/>
+              </w:rPr>
+              <w:t>{{</w:t>
+            </w:r>
+            <w:r>
+              <w:rPr>
+                <w:rFonts w:ascii="Calibri" w:eastAsia="宋体" w:hAnsi="Calibri" w:cs="Calibri" w:hint="eastAsia"/>
+              </w:rPr>
+              <w:t>尺寸</w:t>
+            </w:r>
+            <w:r>
+              <w:rPr>
+                <w:rFonts w:ascii="Calibri" w:eastAsia="宋体" w:hAnsi="Calibri" w:cs="Calibri"/>
+              </w:rPr>
+              <w:t>4</w:t>
+            </w:r>
+            <w:r>
+              <w:rPr>
+                <w:rFonts w:ascii="Calibri" w:eastAsia="宋体" w:hAnsi="Calibri" w:cs="Calibri"/>
+              </w:rPr>
+              <w:t>}}</w:t>
+            </w:r>
           </w:p>
         </w:tc>
         <w:tc>
@@ -2255,6 +2351,30 @@
                 <w:szCs w:val="21"/>
               </w:rPr>
             </w:pPr>
+            <w:r>
+              <w:rPr>
+                <w:rFonts w:ascii="Calibri" w:eastAsia="宋体" w:hAnsi="Calibri" w:cs="Calibri"/>
+              </w:rPr>
+              <w:t>{{</w:t>
+            </w:r>
+            <w:r>
+              <w:rPr>
+                <w:rFonts w:ascii="Calibri" w:eastAsia="宋体" w:hAnsi="Calibri" w:cs="Calibri" w:hint="eastAsia"/>
+              </w:rPr>
+              <w:t>尺寸</w:t>
+            </w:r>
+            <w:r>
+              <w:rPr>
+                <w:rFonts w:ascii="Calibri" w:eastAsia="宋体" w:hAnsi="Calibri" w:cs="Calibri"/>
+              </w:rPr>
+              <w:t>5</w:t>
+            </w:r>
+            <w:r>
+              <w:rPr>
+                <w:rFonts w:ascii="Calibri" w:eastAsia="宋体" w:hAnsi="Calibri" w:cs="Calibri"/>
+              </w:rPr>
+              <w:t>}}</w:t>
+            </w:r>
           </w:p>
         </w:tc>
         <w:tc>
@@ -2612,6 +2732,30 @@
                 <w:szCs w:val="21"/>
               </w:rPr>
             </w:pPr>
+            <w:r>
+              <w:rPr>
+                <w:rFonts w:ascii="Calibri" w:eastAsia="宋体" w:hAnsi="Calibri" w:cs="Calibri"/>
+              </w:rPr>
+              <w:t>{{</w:t>
+            </w:r>
+            <w:r>
+              <w:rPr>
+                <w:rFonts w:ascii="Calibri" w:eastAsia="宋体" w:hAnsi="Calibri" w:cs="Calibri" w:hint="eastAsia"/>
+              </w:rPr>
+              <w:t>尺寸</w:t>
+            </w:r>
+            <w:r>
+              <w:rPr>
+                <w:rFonts w:ascii="Calibri" w:eastAsia="宋体" w:hAnsi="Calibri" w:cs="Calibri"/>
+              </w:rPr>
+              <w:t>6</w:t>
+            </w:r>
+            <w:r>
+              <w:rPr>
+                <w:rFonts w:ascii="Calibri" w:eastAsia="宋体" w:hAnsi="Calibri" w:cs="Calibri"/>
+              </w:rPr>
+              <w:t>}}</w:t>
+            </w:r>
           </w:p>
         </w:tc>
         <w:tc>
@@ -2969,6 +3113,30 @@
                 <w:szCs w:val="21"/>
               </w:rPr>
             </w:pPr>
+            <w:r>
+              <w:rPr>
+                <w:rFonts w:ascii="Calibri" w:eastAsia="宋体" w:hAnsi="Calibri" w:cs="Calibri"/>
+              </w:rPr>
+              <w:t>{{</w:t>
+            </w:r>
+            <w:r>
+              <w:rPr>
+                <w:rFonts w:ascii="Calibri" w:eastAsia="宋体" w:hAnsi="Calibri" w:cs="Calibri" w:hint="eastAsia"/>
+              </w:rPr>
+              <w:t>尺寸</w:t>
+            </w:r>
+            <w:r>
+              <w:rPr>
+                <w:rFonts w:ascii="Calibri" w:eastAsia="宋体" w:hAnsi="Calibri" w:cs="Calibri"/>
+              </w:rPr>
+              <w:t>7</w:t>
+            </w:r>
+            <w:r>
+              <w:rPr>
+                <w:rFonts w:ascii="Calibri" w:eastAsia="宋体" w:hAnsi="Calibri" w:cs="Calibri"/>
+              </w:rPr>
+              <w:t>}}</w:t>
+            </w:r>
           </w:p>
         </w:tc>
         <w:tc>
@@ -3326,6 +3494,30 @@
                 <w:szCs w:val="21"/>
               </w:rPr>
             </w:pPr>
+            <w:r>
+              <w:rPr>
+                <w:rFonts w:ascii="Calibri" w:eastAsia="宋体" w:hAnsi="Calibri" w:cs="Calibri"/>
+              </w:rPr>
+              <w:t>{{</w:t>
+            </w:r>
+            <w:r>
+              <w:rPr>
+                <w:rFonts w:ascii="Calibri" w:eastAsia="宋体" w:hAnsi="Calibri" w:cs="Calibri" w:hint="eastAsia"/>
+              </w:rPr>
+              <w:t>尺寸</w:t>
+            </w:r>
+            <w:r>
+              <w:rPr>
+                <w:rFonts w:ascii="Calibri" w:eastAsia="宋体" w:hAnsi="Calibri" w:cs="Calibri"/>
+              </w:rPr>
+              <w:t>8</w:t>
+            </w:r>
+            <w:r>
+              <w:rPr>
+                <w:rFonts w:ascii="Calibri" w:eastAsia="宋体" w:hAnsi="Calibri" w:cs="Calibri"/>
+              </w:rPr>
+              <w:t>}}</w:t>
+            </w:r>
           </w:p>
         </w:tc>
         <w:tc>
@@ -4265,12 +4457,8 @@
       </w:pPr>
     </w:p>
     <w:sectPr>
-      <w:headerReference w:type="even" r:id="rId9"/>
-      <w:headerReference w:type="default" r:id="rId10"/>
-      <w:footerReference w:type="even" r:id="rId11"/>
-      <w:footerReference w:type="default" r:id="rId12"/>
-      <w:headerReference w:type="first" r:id="rId13"/>
-      <w:footerReference w:type="first" r:id="rId14"/>
+      <w:headerReference w:type="default" r:id="rId9"/>
+      <w:footerReference w:type="default" r:id="rId10"/>
       <w:pgSz w:w="16838" w:h="11906" w:orient="landscape"/>
       <w:pgMar w:top="1418" w:right="1134" w:bottom="1134" w:left="1134" w:header="851" w:footer="992" w:gutter="0"/>
       <w:cols w:space="720"/>
@@ -4301,16 +4489,6 @@
 </file>
 
 <file path=word/footer1.xml><?xml version="1.0" encoding="utf-8"?>
-<w:ftr xmlns:wpc="http://schemas.microsoft.com/office/word/2010/wordprocessingCanvas" xmlns:cx="http://schemas.microsoft.com/office/drawing/2014/chartex" xmlns:cx1="http://schemas.microsoft.com/office/drawing/2015/9/8/chartex" xmlns:cx2="http://schemas.microsoft.com/office/drawing/2015/10/21/chartex" xmlns:cx3="http://schemas.microsoft.com/office/drawing/2016/5/9/chartex" xmlns:cx4="http://schemas.microsoft.com/office/drawing/2016/5/10/chartex" xmlns:cx5="http://schemas.microsoft.com/office/drawing/2016/5/11/chartex" xmlns:cx6="http://schemas.microsoft.com/office/drawing/2016/5/12/chartex" xmlns:cx7="http://schemas.microsoft.com/office/drawing/2016/5/13/chartex" xmlns:cx8="http://schemas.microsoft.com/office/drawing/2016/5/14/chartex" xmlns:mc="http://schemas.openxmlformats.org/markup-compatibility/2006" xmlns:aink="http://schemas.microsoft.com/office/drawing/2016/ink" xmlns:am3d="http://schemas.microsoft.com/office/drawing/2017/model3d" xmlns:o="urn:schemas-microsoft-com:office:office" xmlns:oel="http://schemas.microsoft.com/office/2019/extlst" xmlns:r="http://schemas.openxmlformats.org/officeDocument/2006/relationships" xmlns:m="http://schemas.openxmlformats.org/officeDocument/2006/math" xmlns:v="urn:schemas-microsoft-com:vml" xmlns:wp14="http://schemas.microsoft.com/office/word/2010/wordprocessingDrawing" xmlns:wp="http://schemas.openxmlformats.org/drawingml/2006/wordprocessingDrawing" xmlns:w10="urn:schemas-microsoft-com:office:word" xmlns:w="http://schemas.openxmlformats.org/wordprocessingml/2006/main" xmlns:w14="http://schemas.microsoft.com/office/word/2010/wordml" xmlns:w15="http://schemas.microsoft.com/office/word/2012/wordml" xmlns:w16cex="http://schemas.microsoft.com/office/word/2018/wordml/cex" xmlns:w16cid="http://schemas.microsoft.com/office/word/2016/wordml/cid" xmlns:w16="http://schemas.microsoft.com/office/word/2018/wordml" xmlns:w16sdtdh="http://schemas.microsoft.com/office/word/2020/wordml/sdtdatahash" xmlns:w16se="http://schemas.microsoft.com/office/word/2015/wordml/symex" xmlns:wpg="http://schemas.microsoft.com/office/word/2010/wordprocessingGroup" xmlns:wpi="http://schemas.microsoft.com/office/word/2010/wordprocessingInk" xmlns:wne="http://schemas.microsoft.com/office/word/2006/wordml" xmlns:wps="http://schemas.microsoft.com/office/word/2010/wordprocessingShape" mc:Ignorable="w14 w15 w16se w16cid w16 w16cex w16sdtdh wp14">
-  <w:p>
-    <w:pPr>
-      <w:pStyle w:val="aa"/>
-    </w:pPr>
-  </w:p>
-</w:ftr>
-</file>
-
-<file path=word/footer2.xml><?xml version="1.0" encoding="utf-8"?>
 <w:ftr xmlns:wpc="http://schemas.microsoft.com/office/word/2010/wordprocessingCanvas" xmlns:cx="http://schemas.microsoft.com/office/drawing/2014/chartex" xmlns:cx1="http://schemas.microsoft.com/office/drawing/2015/9/8/chartex" xmlns:cx2="http://schemas.microsoft.com/office/drawing/2015/10/21/chartex" xmlns:cx3="http://schemas.microsoft.com/office/drawing/2016/5/9/chartex" xmlns:cx4="http://schemas.microsoft.com/office/drawing/2016/5/10/chartex" xmlns:cx5="http://schemas.microsoft.com/office/drawing/2016/5/11/chartex" xmlns:cx6="http://schemas.microsoft.com/office/drawing/2016/5/12/chartex" xmlns:cx7="http://schemas.microsoft.com/office/drawing/2016/5/13/chartex" xmlns:cx8="http://schemas.microsoft.com/office/drawing/2016/5/14/chartex" xmlns:mc="http://schemas.openxmlformats.org/markup-compatibility/2006" xmlns:aink="http://schemas.microsoft.com/office/drawing/2016/ink" xmlns:am3d="http://schemas.microsoft.com/office/drawing/2017/model3d" xmlns:o="urn:schemas-microsoft-com:office:office" xmlns:oel="http://schemas.microsoft.com/office/2019/extlst" xmlns:r="http://schemas.openxmlformats.org/officeDocument/2006/relationships" xmlns:m="http://schemas.openxmlformats.org/officeDocument/2006/math" xmlns:v="urn:schemas-microsoft-com:vml" xmlns:wp14="http://schemas.microsoft.com/office/word/2010/wordprocessingDrawing" xmlns:wp="http://schemas.openxmlformats.org/drawingml/2006/wordprocessingDrawing" xmlns:w10="urn:schemas-microsoft-com:office:word" xmlns:w="http://schemas.openxmlformats.org/wordprocessingml/2006/main" xmlns:w14="http://schemas.microsoft.com/office/word/2010/wordml" xmlns:w15="http://schemas.microsoft.com/office/word/2012/wordml" xmlns:w16cex="http://schemas.microsoft.com/office/word/2018/wordml/cex" xmlns:w16cid="http://schemas.microsoft.com/office/word/2016/wordml/cid" xmlns:w16="http://schemas.microsoft.com/office/word/2018/wordml" xmlns:w16sdtdh="http://schemas.microsoft.com/office/word/2020/wordml/sdtdatahash" xmlns:w16se="http://schemas.microsoft.com/office/word/2015/wordml/symex" xmlns:wpg="http://schemas.microsoft.com/office/word/2010/wordprocessingGroup" xmlns:wpi="http://schemas.microsoft.com/office/word/2010/wordprocessingInk" xmlns:wne="http://schemas.microsoft.com/office/word/2006/wordml" xmlns:wps="http://schemas.microsoft.com/office/word/2010/wordprocessingShape" mc:Ignorable="w14 w15 w16se w16cid w16 w16cex w16sdtdh wp14">
   <w:p>
     <w:pPr>
@@ -4363,16 +4541,6 @@
 </w:ftr>
 </file>
 
-<file path=word/footer3.xml><?xml version="1.0" encoding="utf-8"?>
-<w:ftr xmlns:wpc="http://schemas.microsoft.com/office/word/2010/wordprocessingCanvas" xmlns:cx="http://schemas.microsoft.com/office/drawing/2014/chartex" xmlns:cx1="http://schemas.microsoft.com/office/drawing/2015/9/8/chartex" xmlns:cx2="http://schemas.microsoft.com/office/drawing/2015/10/21/chartex" xmlns:cx3="http://schemas.microsoft.com/office/drawing/2016/5/9/chartex" xmlns:cx4="http://schemas.microsoft.com/office/drawing/2016/5/10/chartex" xmlns:cx5="http://schemas.microsoft.com/office/drawing/2016/5/11/chartex" xmlns:cx6="http://schemas.microsoft.com/office/drawing/2016/5/12/chartex" xmlns:cx7="http://schemas.microsoft.com/office/drawing/2016/5/13/chartex" xmlns:cx8="http://schemas.microsoft.com/office/drawing/2016/5/14/chartex" xmlns:mc="http://schemas.openxmlformats.org/markup-compatibility/2006" xmlns:aink="http://schemas.microsoft.com/office/drawing/2016/ink" xmlns:am3d="http://schemas.microsoft.com/office/drawing/2017/model3d" xmlns:o="urn:schemas-microsoft-com:office:office" xmlns:oel="http://schemas.microsoft.com/office/2019/extlst" xmlns:r="http://schemas.openxmlformats.org/officeDocument/2006/relationships" xmlns:m="http://schemas.openxmlformats.org/officeDocument/2006/math" xmlns:v="urn:schemas-microsoft-com:vml" xmlns:wp14="http://schemas.microsoft.com/office/word/2010/wordprocessingDrawing" xmlns:wp="http://schemas.openxmlformats.org/drawingml/2006/wordprocessingDrawing" xmlns:w10="urn:schemas-microsoft-com:office:word" xmlns:w="http://schemas.openxmlformats.org/wordprocessingml/2006/main" xmlns:w14="http://schemas.microsoft.com/office/word/2010/wordml" xmlns:w15="http://schemas.microsoft.com/office/word/2012/wordml" xmlns:w16cex="http://schemas.microsoft.com/office/word/2018/wordml/cex" xmlns:w16cid="http://schemas.microsoft.com/office/word/2016/wordml/cid" xmlns:w16="http://schemas.microsoft.com/office/word/2018/wordml" xmlns:w16sdtdh="http://schemas.microsoft.com/office/word/2020/wordml/sdtdatahash" xmlns:w16se="http://schemas.microsoft.com/office/word/2015/wordml/symex" xmlns:wpg="http://schemas.microsoft.com/office/word/2010/wordprocessingGroup" xmlns:wpi="http://schemas.microsoft.com/office/word/2010/wordprocessingInk" xmlns:wne="http://schemas.microsoft.com/office/word/2006/wordml" xmlns:wps="http://schemas.microsoft.com/office/word/2010/wordprocessingShape" mc:Ignorable="w14 w15 w16se w16cid w16 w16cex w16sdtdh wp14">
-  <w:p>
-    <w:pPr>
-      <w:pStyle w:val="aa"/>
-    </w:pPr>
-  </w:p>
-</w:ftr>
-</file>
-
 <file path=word/footnotes.xml><?xml version="1.0" encoding="utf-8"?>
 <w:footnotes xmlns:wpc="http://schemas.microsoft.com/office/word/2010/wordprocessingCanvas" xmlns:cx="http://schemas.microsoft.com/office/drawing/2014/chartex" xmlns:cx1="http://schemas.microsoft.com/office/drawing/2015/9/8/chartex" xmlns:cx2="http://schemas.microsoft.com/office/drawing/2015/10/21/chartex" xmlns:cx3="http://schemas.microsoft.com/office/drawing/2016/5/9/chartex" xmlns:cx4="http://schemas.microsoft.com/office/drawing/2016/5/10/chartex" xmlns:cx5="http://schemas.microsoft.com/office/drawing/2016/5/11/chartex" xmlns:cx6="http://schemas.microsoft.com/office/drawing/2016/5/12/chartex" xmlns:cx7="http://schemas.microsoft.com/office/drawing/2016/5/13/chartex" xmlns:cx8="http://schemas.microsoft.com/office/drawing/2016/5/14/chartex" xmlns:mc="http://schemas.openxmlformats.org/markup-compatibility/2006" xmlns:aink="http://schemas.microsoft.com/office/drawing/2016/ink" xmlns:am3d="http://schemas.microsoft.com/office/drawing/2017/model3d" xmlns:o="urn:schemas-microsoft-com:office:office" xmlns:oel="http://schemas.microsoft.com/office/2019/extlst" xmlns:r="http://schemas.openxmlformats.org/officeDocument/2006/relationships" xmlns:m="http://schemas.openxmlformats.org/officeDocument/2006/math" xmlns:v="urn:schemas-microsoft-com:vml" xmlns:wp14="http://schemas.microsoft.com/office/word/2010/wordprocessingDrawing" xmlns:wp="http://schemas.openxmlformats.org/drawingml/2006/wordprocessingDrawing" xmlns:w10="urn:schemas-microsoft-com:office:word" xmlns:w="http://schemas.openxmlformats.org/wordprocessingml/2006/main" xmlns:w14="http://schemas.microsoft.com/office/word/2010/wordml" xmlns:w15="http://schemas.microsoft.com/office/word/2012/wordml" xmlns:w16cex="http://schemas.microsoft.com/office/word/2018/wordml/cex" xmlns:w16cid="http://schemas.microsoft.com/office/word/2016/wordml/cid" xmlns:w16="http://schemas.microsoft.com/office/word/2018/wordml" xmlns:w16sdtdh="http://schemas.microsoft.com/office/word/2020/wordml/sdtdatahash" xmlns:w16se="http://schemas.microsoft.com/office/word/2015/wordml/symex" xmlns:wpg="http://schemas.microsoft.com/office/word/2010/wordprocessingGroup" xmlns:wpi="http://schemas.microsoft.com/office/word/2010/wordprocessingInk" xmlns:wne="http://schemas.microsoft.com/office/word/2006/wordml" xmlns:wps="http://schemas.microsoft.com/office/word/2010/wordprocessingShape" mc:Ignorable="w14 w15 w16se w16cid w16 w16cex w16sdtdh wp14">
   <w:footnote w:type="separator" w:id="-1">
@@ -4393,16 +4561,6 @@
 </file>
 
 <file path=word/header1.xml><?xml version="1.0" encoding="utf-8"?>
-<w:hdr xmlns:wpc="http://schemas.microsoft.com/office/word/2010/wordprocessingCanvas" xmlns:cx="http://schemas.microsoft.com/office/drawing/2014/chartex" xmlns:cx1="http://schemas.microsoft.com/office/drawing/2015/9/8/chartex" xmlns:cx2="http://schemas.microsoft.com/office/drawing/2015/10/21/chartex" xmlns:cx3="http://schemas.microsoft.com/office/drawing/2016/5/9/chartex" xmlns:cx4="http://schemas.microsoft.com/office/drawing/2016/5/10/chartex" xmlns:cx5="http://schemas.microsoft.com/office/drawing/2016/5/11/chartex" xmlns:cx6="http://schemas.microsoft.com/office/drawing/2016/5/12/chartex" xmlns:cx7="http://schemas.microsoft.com/office/drawing/2016/5/13/chartex" xmlns:cx8="http://schemas.microsoft.com/office/drawing/2016/5/14/chartex" xmlns:mc="http://schemas.openxmlformats.org/markup-compatibility/2006" xmlns:aink="http://schemas.microsoft.com/office/drawing/2016/ink" xmlns:am3d="http://schemas.microsoft.com/office/drawing/2017/model3d" xmlns:o="urn:schemas-microsoft-com:office:office" xmlns:oel="http://schemas.microsoft.com/office/2019/extlst" xmlns:r="http://schemas.openxmlformats.org/officeDocument/2006/relationships" xmlns:m="http://schemas.openxmlformats.org/officeDocument/2006/math" xmlns:v="urn:schemas-microsoft-com:vml" xmlns:wp14="http://schemas.microsoft.com/office/word/2010/wordprocessingDrawing" xmlns:wp="http://schemas.openxmlformats.org/drawingml/2006/wordprocessingDrawing" xmlns:w10="urn:schemas-microsoft-com:office:word" xmlns:w="http://schemas.openxmlformats.org/wordprocessingml/2006/main" xmlns:w14="http://schemas.microsoft.com/office/word/2010/wordml" xmlns:w15="http://schemas.microsoft.com/office/word/2012/wordml" xmlns:w16cex="http://schemas.microsoft.com/office/word/2018/wordml/cex" xmlns:w16cid="http://schemas.microsoft.com/office/word/2016/wordml/cid" xmlns:w16="http://schemas.microsoft.com/office/word/2018/wordml" xmlns:w16sdtdh="http://schemas.microsoft.com/office/word/2020/wordml/sdtdatahash" xmlns:w16se="http://schemas.microsoft.com/office/word/2015/wordml/symex" xmlns:wpg="http://schemas.microsoft.com/office/word/2010/wordprocessingGroup" xmlns:wpi="http://schemas.microsoft.com/office/word/2010/wordprocessingInk" xmlns:wne="http://schemas.microsoft.com/office/word/2006/wordml" xmlns:wps="http://schemas.microsoft.com/office/word/2010/wordprocessingShape" mc:Ignorable="w14 w15 w16se w16cid w16 w16cex w16sdtdh wp14">
-  <w:p>
-    <w:pPr>
-      <w:pStyle w:val="ab"/>
-    </w:pPr>
-  </w:p>
-</w:hdr>
-</file>
-
-<file path=word/header2.xml><?xml version="1.0" encoding="utf-8"?>
 <w:hdr xmlns:wpc="http://schemas.microsoft.com/office/word/2010/wordprocessingCanvas" xmlns:cx="http://schemas.microsoft.com/office/drawing/2014/chartex" xmlns:cx1="http://schemas.microsoft.com/office/drawing/2015/9/8/chartex" xmlns:cx2="http://schemas.microsoft.com/office/drawing/2015/10/21/chartex" xmlns:cx3="http://schemas.microsoft.com/office/drawing/2016/5/9/chartex" xmlns:cx4="http://schemas.microsoft.com/office/drawing/2016/5/10/chartex" xmlns:cx5="http://schemas.microsoft.com/office/drawing/2016/5/11/chartex" xmlns:cx6="http://schemas.microsoft.com/office/drawing/2016/5/12/chartex" xmlns:cx7="http://schemas.microsoft.com/office/drawing/2016/5/13/chartex" xmlns:cx8="http://schemas.microsoft.com/office/drawing/2016/5/14/chartex" xmlns:mc="http://schemas.openxmlformats.org/markup-compatibility/2006" xmlns:aink="http://schemas.microsoft.com/office/drawing/2016/ink" xmlns:am3d="http://schemas.microsoft.com/office/drawing/2017/model3d" xmlns:o="urn:schemas-microsoft-com:office:office" xmlns:oel="http://schemas.microsoft.com/office/2019/extlst" xmlns:r="http://schemas.openxmlformats.org/officeDocument/2006/relationships" xmlns:m="http://schemas.openxmlformats.org/officeDocument/2006/math" xmlns:v="urn:schemas-microsoft-com:vml" xmlns:wp14="http://schemas.microsoft.com/office/word/2010/wordprocessingDrawing" xmlns:wp="http://schemas.openxmlformats.org/drawingml/2006/wordprocessingDrawing" xmlns:w10="urn:schemas-microsoft-com:office:word" xmlns:w="http://schemas.openxmlformats.org/wordprocessingml/2006/main" xmlns:w14="http://schemas.microsoft.com/office/word/2010/wordml" xmlns:w15="http://schemas.microsoft.com/office/word/2012/wordml" xmlns:w16cex="http://schemas.microsoft.com/office/word/2018/wordml/cex" xmlns:w16cid="http://schemas.microsoft.com/office/word/2016/wordml/cid" xmlns:w16="http://schemas.microsoft.com/office/word/2018/wordml" xmlns:w16sdtdh="http://schemas.microsoft.com/office/word/2020/wordml/sdtdatahash" xmlns:w16se="http://schemas.microsoft.com/office/word/2015/wordml/symex" xmlns:wpg="http://schemas.microsoft.com/office/word/2010/wordprocessingGroup" xmlns:wpi="http://schemas.microsoft.com/office/word/2010/wordprocessingInk" xmlns:wne="http://schemas.microsoft.com/office/word/2006/wordml" xmlns:wps="http://schemas.microsoft.com/office/word/2010/wordprocessingShape" mc:Ignorable="w14 w15 w16se w16cid w16 w16cex w16sdtdh wp14">
   <w:p>
     <w:pPr>
@@ -5820,16 +5978,6 @@
     </w:tr>
   </w:tbl>
   <w:p/>
-</w:hdr>
-</file>
-
-<file path=word/header3.xml><?xml version="1.0" encoding="utf-8"?>
-<w:hdr xmlns:wpc="http://schemas.microsoft.com/office/word/2010/wordprocessingCanvas" xmlns:cx="http://schemas.microsoft.com/office/drawing/2014/chartex" xmlns:cx1="http://schemas.microsoft.com/office/drawing/2015/9/8/chartex" xmlns:cx2="http://schemas.microsoft.com/office/drawing/2015/10/21/chartex" xmlns:cx3="http://schemas.microsoft.com/office/drawing/2016/5/9/chartex" xmlns:cx4="http://schemas.microsoft.com/office/drawing/2016/5/10/chartex" xmlns:cx5="http://schemas.microsoft.com/office/drawing/2016/5/11/chartex" xmlns:cx6="http://schemas.microsoft.com/office/drawing/2016/5/12/chartex" xmlns:cx7="http://schemas.microsoft.com/office/drawing/2016/5/13/chartex" xmlns:cx8="http://schemas.microsoft.com/office/drawing/2016/5/14/chartex" xmlns:mc="http://schemas.openxmlformats.org/markup-compatibility/2006" xmlns:aink="http://schemas.microsoft.com/office/drawing/2016/ink" xmlns:am3d="http://schemas.microsoft.com/office/drawing/2017/model3d" xmlns:o="urn:schemas-microsoft-com:office:office" xmlns:oel="http://schemas.microsoft.com/office/2019/extlst" xmlns:r="http://schemas.openxmlformats.org/officeDocument/2006/relationships" xmlns:m="http://schemas.openxmlformats.org/officeDocument/2006/math" xmlns:v="urn:schemas-microsoft-com:vml" xmlns:wp14="http://schemas.microsoft.com/office/word/2010/wordprocessingDrawing" xmlns:wp="http://schemas.openxmlformats.org/drawingml/2006/wordprocessingDrawing" xmlns:w10="urn:schemas-microsoft-com:office:word" xmlns:w="http://schemas.openxmlformats.org/wordprocessingml/2006/main" xmlns:w14="http://schemas.microsoft.com/office/word/2010/wordml" xmlns:w15="http://schemas.microsoft.com/office/word/2012/wordml" xmlns:w16cex="http://schemas.microsoft.com/office/word/2018/wordml/cex" xmlns:w16cid="http://schemas.microsoft.com/office/word/2016/wordml/cid" xmlns:w16="http://schemas.microsoft.com/office/word/2018/wordml" xmlns:w16sdtdh="http://schemas.microsoft.com/office/word/2020/wordml/sdtdatahash" xmlns:w16se="http://schemas.microsoft.com/office/word/2015/wordml/symex" xmlns:wpg="http://schemas.microsoft.com/office/word/2010/wordprocessingGroup" xmlns:wpi="http://schemas.microsoft.com/office/word/2010/wordprocessingInk" xmlns:wne="http://schemas.microsoft.com/office/word/2006/wordml" xmlns:wps="http://schemas.microsoft.com/office/word/2010/wordprocessingShape" mc:Ignorable="w14 w15 w16se w16cid w16 w16cex w16sdtdh wp14">
-  <w:p>
-    <w:pPr>
-      <w:pStyle w:val="ab"/>
-    </w:pPr>
-  </w:p>
 </w:hdr>
 </file>
 
@@ -6957,10 +7105,6 @@
 </file>
 
 <file path=customXml/item1.xml><?xml version="1.0" encoding="utf-8"?>
-<b:Sources xmlns:b="http://schemas.openxmlformats.org/officeDocument/2006/bibliography" xmlns="http://schemas.openxmlformats.org/officeDocument/2006/bibliography" SelectedStyle="\APA.XSL" StyleName="APA"/>
-</file>
-
-<file path=customXml/item2.xml><?xml version="1.0" encoding="utf-8"?>
 <s:customData xmlns="http://www.wps.cn/officeDocument/2013/wpsCustomData" xmlns:s="http://www.wps.cn/officeDocument/2013/wpsCustomData">
   <customSectProps>
     <customSectPr/>
@@ -6968,18 +7112,22 @@
 </s:customData>
 </file>
 
+<file path=customXml/item2.xml><?xml version="1.0" encoding="utf-8"?>
+<b:Sources xmlns:b="http://schemas.openxmlformats.org/officeDocument/2006/bibliography" xmlns="http://schemas.openxmlformats.org/officeDocument/2006/bibliography" SelectedStyle="\APA.XSL" StyleName="APA"/>
+</file>
+
 <file path=customXml/itemProps1.xml><?xml version="1.0" encoding="utf-8"?>
+<ds:datastoreItem xmlns:ds="http://schemas.openxmlformats.org/officeDocument/2006/customXml" ds:itemID="{B1977F7D-205B-4081-913C-38D41E755F92}">
+  <ds:schemaRefs>
+    <ds:schemaRef ds:uri="http://www.wps.cn/officeDocument/2013/wpsCustomData"/>
+  </ds:schemaRefs>
+</ds:datastoreItem>
+</file>
+
+<file path=customXml/itemProps2.xml><?xml version="1.0" encoding="utf-8"?>
 <ds:datastoreItem xmlns:ds="http://schemas.openxmlformats.org/officeDocument/2006/customXml" ds:itemID="{F8104DB8-D63B-4F72-BCB5-5E7A5970819E}">
   <ds:schemaRefs>
     <ds:schemaRef ds:uri="http://schemas.openxmlformats.org/officeDocument/2006/bibliography"/>
   </ds:schemaRefs>
 </ds:datastoreItem>
-</file>
-
-<file path=customXml/itemProps2.xml><?xml version="1.0" encoding="utf-8"?>
-<ds:datastoreItem xmlns:ds="http://schemas.openxmlformats.org/officeDocument/2006/customXml" ds:itemID="{B1977F7D-205B-4081-913C-38D41E755F92}">
-  <ds:schemaRefs>
-    <ds:schemaRef ds:uri="http://www.wps.cn/officeDocument/2013/wpsCustomData"/>
-  </ds:schemaRefs>
-</ds:datastoreItem>
 </file>
</xml_diff>

<commit_message>
IQC creator v1.0 20221229-001
</commit_message>
<xml_diff>
--- a/template/TB-IQC-001.docx
+++ b/template/TB-IQC-001.docx
@@ -4,15 +4,15 @@
   <w:body>
     <w:tbl>
       <w:tblPr>
-        <w:tblW w:w="5079" w:type="pct"/>
+        <w:tblW w:w="14742" w:type="dxa"/>
         <w:jc w:val="center"/>
         <w:tblLook w:val="0000" w:firstRow="0" w:lastRow="0" w:firstColumn="0" w:lastColumn="0" w:noHBand="0" w:noVBand="0"/>
       </w:tblPr>
       <w:tblGrid>
-        <w:gridCol w:w="704"/>
-        <w:gridCol w:w="2126"/>
-        <w:gridCol w:w="6663"/>
-        <w:gridCol w:w="5297"/>
+        <w:gridCol w:w="703"/>
+        <w:gridCol w:w="2120"/>
+        <w:gridCol w:w="6640"/>
+        <w:gridCol w:w="5279"/>
       </w:tblGrid>
       <w:tr>
         <w:trPr>
@@ -149,39 +149,39 @@
     <w:tbl>
       <w:tblPr>
         <w:tblStyle w:val="ae"/>
-        <w:tblW w:w="14805" w:type="dxa"/>
+        <w:tblW w:w="14742" w:type="dxa"/>
         <w:jc w:val="center"/>
         <w:tblLook w:val="04A0" w:firstRow="1" w:lastRow="0" w:firstColumn="1" w:lastColumn="0" w:noHBand="0" w:noVBand="1"/>
       </w:tblPr>
       <w:tblGrid>
         <w:gridCol w:w="453"/>
-        <w:gridCol w:w="763"/>
-        <w:gridCol w:w="628"/>
-        <w:gridCol w:w="1511"/>
+        <w:gridCol w:w="757"/>
+        <w:gridCol w:w="621"/>
+        <w:gridCol w:w="1491"/>
+        <w:gridCol w:w="570"/>
+        <w:gridCol w:w="496"/>
+        <w:gridCol w:w="74"/>
+        <w:gridCol w:w="570"/>
+        <w:gridCol w:w="571"/>
+        <w:gridCol w:w="570"/>
+        <w:gridCol w:w="571"/>
+        <w:gridCol w:w="229"/>
+        <w:gridCol w:w="341"/>
+        <w:gridCol w:w="571"/>
+        <w:gridCol w:w="570"/>
         <w:gridCol w:w="572"/>
-        <w:gridCol w:w="498"/>
-        <w:gridCol w:w="75"/>
+        <w:gridCol w:w="571"/>
+        <w:gridCol w:w="421"/>
+        <w:gridCol w:w="151"/>
+        <w:gridCol w:w="571"/>
         <w:gridCol w:w="572"/>
-        <w:gridCol w:w="573"/>
+        <w:gridCol w:w="571"/>
+        <w:gridCol w:w="265"/>
+        <w:gridCol w:w="307"/>
+        <w:gridCol w:w="571"/>
         <w:gridCol w:w="572"/>
-        <w:gridCol w:w="573"/>
-        <w:gridCol w:w="229"/>
-        <w:gridCol w:w="343"/>
-        <w:gridCol w:w="573"/>
+        <w:gridCol w:w="571"/>
         <w:gridCol w:w="572"/>
-        <w:gridCol w:w="573"/>
-        <w:gridCol w:w="572"/>
-        <w:gridCol w:w="421"/>
-        <w:gridCol w:w="152"/>
-        <w:gridCol w:w="572"/>
-        <w:gridCol w:w="573"/>
-        <w:gridCol w:w="572"/>
-        <w:gridCol w:w="265"/>
-        <w:gridCol w:w="308"/>
-        <w:gridCol w:w="572"/>
-        <w:gridCol w:w="573"/>
-        <w:gridCol w:w="572"/>
-        <w:gridCol w:w="573"/>
       </w:tblGrid>
       <w:tr>
         <w:trPr>
@@ -783,6 +783,7 @@
           </w:tcPr>
           <w:p>
             <w:pPr>
+              <w:jc w:val="center"/>
               <w:rPr>
                 <w:rFonts w:ascii="Times New Roman" w:hAnsi="Times New Roman" w:cs="Times New Roman"/>
                 <w:szCs w:val="21"/>
@@ -798,7 +799,7 @@
           </w:tcPr>
           <w:p>
             <w:pPr>
-              <w:jc w:val="left"/>
+              <w:jc w:val="center"/>
               <w:rPr>
                 <w:rFonts w:ascii="Times New Roman" w:hAnsi="Times New Roman" w:cs="Times New Roman"/>
                 <w:szCs w:val="21"/>
@@ -821,7 +822,7 @@
           </w:tcPr>
           <w:p>
             <w:pPr>
-              <w:jc w:val="left"/>
+              <w:jc w:val="center"/>
               <w:rPr>
                 <w:rFonts w:ascii="Times New Roman" w:hAnsi="Times New Roman" w:cs="Times New Roman"/>
                 <w:szCs w:val="21"/>
@@ -1202,7 +1203,7 @@
           </w:tcPr>
           <w:p>
             <w:pPr>
-              <w:jc w:val="left"/>
+              <w:jc w:val="center"/>
               <w:rPr>
                 <w:rFonts w:ascii="Times New Roman" w:hAnsi="Times New Roman" w:cs="Times New Roman"/>
                 <w:szCs w:val="21"/>
@@ -1583,7 +1584,7 @@
           </w:tcPr>
           <w:p>
             <w:pPr>
-              <w:jc w:val="left"/>
+              <w:jc w:val="center"/>
               <w:rPr>
                 <w:rFonts w:ascii="Times New Roman" w:hAnsi="Times New Roman" w:cs="Times New Roman"/>
                 <w:szCs w:val="21"/>
@@ -1964,7 +1965,7 @@
           </w:tcPr>
           <w:p>
             <w:pPr>
-              <w:jc w:val="left"/>
+              <w:jc w:val="center"/>
               <w:rPr>
                 <w:rFonts w:ascii="Times New Roman" w:hAnsi="Times New Roman" w:cs="Times New Roman"/>
                 <w:szCs w:val="21"/>
@@ -2345,7 +2346,7 @@
           </w:tcPr>
           <w:p>
             <w:pPr>
-              <w:jc w:val="left"/>
+              <w:jc w:val="center"/>
               <w:rPr>
                 <w:rFonts w:ascii="Times New Roman" w:hAnsi="Times New Roman" w:cs="Times New Roman"/>
                 <w:szCs w:val="21"/>
@@ -2726,7 +2727,7 @@
           </w:tcPr>
           <w:p>
             <w:pPr>
-              <w:jc w:val="left"/>
+              <w:jc w:val="center"/>
               <w:rPr>
                 <w:rFonts w:ascii="Times New Roman" w:hAnsi="Times New Roman" w:cs="Times New Roman"/>
                 <w:szCs w:val="21"/>
@@ -3107,7 +3108,7 @@
           </w:tcPr>
           <w:p>
             <w:pPr>
-              <w:jc w:val="left"/>
+              <w:jc w:val="center"/>
               <w:rPr>
                 <w:rFonts w:ascii="Times New Roman" w:hAnsi="Times New Roman" w:cs="Times New Roman"/>
                 <w:szCs w:val="21"/>
@@ -3488,7 +3489,7 @@
           </w:tcPr>
           <w:p>
             <w:pPr>
-              <w:jc w:val="left"/>
+              <w:jc w:val="center"/>
               <w:rPr>
                 <w:rFonts w:ascii="Times New Roman" w:hAnsi="Times New Roman" w:cs="Times New Roman"/>
                 <w:szCs w:val="21"/>
@@ -4891,17 +4892,17 @@
   </w:p>
   <w:tbl>
     <w:tblPr>
-      <w:tblW w:w="14786" w:type="dxa"/>
+      <w:tblW w:w="14742" w:type="dxa"/>
       <w:jc w:val="center"/>
       <w:tblLook w:val="04A0" w:firstRow="1" w:lastRow="0" w:firstColumn="1" w:lastColumn="0" w:noHBand="0" w:noVBand="1"/>
     </w:tblPr>
     <w:tblGrid>
-      <w:gridCol w:w="1670"/>
-      <w:gridCol w:w="4959"/>
-      <w:gridCol w:w="1702"/>
-      <w:gridCol w:w="2126"/>
-      <w:gridCol w:w="1871"/>
-      <w:gridCol w:w="2458"/>
+      <w:gridCol w:w="1666"/>
+      <w:gridCol w:w="4942"/>
+      <w:gridCol w:w="1697"/>
+      <w:gridCol w:w="2118"/>
+      <w:gridCol w:w="1865"/>
+      <w:gridCol w:w="2454"/>
     </w:tblGrid>
     <w:tr>
       <w:trPr>

</xml_diff>